<commit_message>
Added Sam's bio and suggestions
</commit_message>
<xml_diff>
--- a/zone/notebook/Team Members.docx
+++ b/zone/notebook/Team Members.docx
@@ -1,6 +1,6 @@
 
 <file path=word/document.xml><?xml version="1.0" encoding="utf-8"?>
-<w:document xmlns:wpc="http://schemas.microsoft.com/office/word/2010/wordprocessingCanvas" xmlns:cx="http://schemas.microsoft.com/office/drawing/2014/chartex" xmlns:cx1="http://schemas.microsoft.com/office/drawing/2015/9/8/chartex" xmlns:cx2="http://schemas.microsoft.com/office/drawing/2015/10/21/chartex" xmlns:cx3="http://schemas.microsoft.com/office/drawing/2016/5/9/chartex" xmlns:cx4="http://schemas.microsoft.com/office/drawing/2016/5/10/chartex" xmlns:cx5="http://schemas.microsoft.com/office/drawing/2016/5/11/chartex" xmlns:cx6="http://schemas.microsoft.com/office/drawing/2016/5/12/chartex" xmlns:cx7="http://schemas.microsoft.com/office/drawing/2016/5/13/chartex" xmlns:cx8="http://schemas.microsoft.com/office/drawing/2016/5/14/chartex" xmlns:mc="http://schemas.openxmlformats.org/markup-compatibility/2006" xmlns:o="urn:schemas-microsoft-com:office:office" xmlns:r="http://schemas.openxmlformats.org/officeDocument/2006/relationships" xmlns:m="http://schemas.openxmlformats.org/officeDocument/2006/math" xmlns:v="urn:schemas-microsoft-com:vml" xmlns:wp14="http://schemas.microsoft.com/office/word/2010/wordprocessingDrawing" xmlns:wp="http://schemas.openxmlformats.org/drawingml/2006/wordprocessingDrawing" xmlns:w10="urn:schemas-microsoft-com:office:word" xmlns:w="http://schemas.openxmlformats.org/wordprocessingml/2006/main" xmlns:w14="http://schemas.microsoft.com/office/word/2010/wordml" xmlns:w15="http://schemas.microsoft.com/office/word/2012/wordml" xmlns:w16se="http://schemas.microsoft.com/office/word/2015/wordml/symex" xmlns:wpg="http://schemas.microsoft.com/office/word/2010/wordprocessingGroup" xmlns:wpi="http://schemas.microsoft.com/office/word/2010/wordprocessingInk" xmlns:wne="http://schemas.microsoft.com/office/word/2006/wordml" xmlns:wps="http://schemas.microsoft.com/office/word/2010/wordprocessingShape" mc:Ignorable="w14 w15 w16se wp14">
+<w:document xmlns:wpc="http://schemas.microsoft.com/office/word/2010/wordprocessingCanvas" xmlns:mc="http://schemas.openxmlformats.org/markup-compatibility/2006" xmlns:o="urn:schemas-microsoft-com:office:office" xmlns:r="http://schemas.openxmlformats.org/officeDocument/2006/relationships" xmlns:m="http://schemas.openxmlformats.org/officeDocument/2006/math" xmlns:v="urn:schemas-microsoft-com:vml" xmlns:wp14="http://schemas.microsoft.com/office/word/2010/wordprocessingDrawing" xmlns:wp="http://schemas.openxmlformats.org/drawingml/2006/wordprocessingDrawing" xmlns:w10="urn:schemas-microsoft-com:office:word" xmlns:w="http://schemas.openxmlformats.org/wordprocessingml/2006/main" xmlns:w14="http://schemas.microsoft.com/office/word/2010/wordml" xmlns:wpg="http://schemas.microsoft.com/office/word/2010/wordprocessingGroup" xmlns:wpi="http://schemas.microsoft.com/office/word/2010/wordprocessingInk" xmlns:wne="http://schemas.microsoft.com/office/word/2006/wordml" xmlns:wps="http://schemas.microsoft.com/office/word/2010/wordprocessingShape" mc:Ignorable="w14 wp14">
   <w:body>
     <w:p>
       <w:pPr>
@@ -70,7 +70,7 @@
               </wp:anchor>
             </w:drawing>
           </mc:Choice>
-          <mc:Fallback>
+          <mc:Fallback xmlns:w16se="http://schemas.microsoft.com/office/word/2015/wordml/symex" xmlns:w15="http://schemas.microsoft.com/office/word/2012/wordml" xmlns:cx8="http://schemas.microsoft.com/office/drawing/2016/5/14/chartex" xmlns:cx7="http://schemas.microsoft.com/office/drawing/2016/5/13/chartex" xmlns:cx6="http://schemas.microsoft.com/office/drawing/2016/5/12/chartex" xmlns:cx5="http://schemas.microsoft.com/office/drawing/2016/5/11/chartex" xmlns:cx4="http://schemas.microsoft.com/office/drawing/2016/5/10/chartex" xmlns:cx3="http://schemas.microsoft.com/office/drawing/2016/5/9/chartex" xmlns:cx2="http://schemas.microsoft.com/office/drawing/2015/10/21/chartex" xmlns:cx1="http://schemas.microsoft.com/office/drawing/2015/9/8/chartex" xmlns:cx="http://schemas.microsoft.com/office/drawing/2014/chartex">
             <w:pict>
               <v:shapetype id="_x0000_t202" coordsize="21600,21600" o:spt="202" path="m,l,21600r21600,l21600,xe">
                 <v:stroke joinstyle="miter"/>
@@ -182,7 +182,7 @@
               </wp:anchor>
             </w:drawing>
           </mc:Choice>
-          <mc:Fallback>
+          <mc:Fallback xmlns:w16se="http://schemas.microsoft.com/office/word/2015/wordml/symex" xmlns:w15="http://schemas.microsoft.com/office/word/2012/wordml" xmlns:cx8="http://schemas.microsoft.com/office/drawing/2016/5/14/chartex" xmlns:cx7="http://schemas.microsoft.com/office/drawing/2016/5/13/chartex" xmlns:cx6="http://schemas.microsoft.com/office/drawing/2016/5/12/chartex" xmlns:cx5="http://schemas.microsoft.com/office/drawing/2016/5/11/chartex" xmlns:cx4="http://schemas.microsoft.com/office/drawing/2016/5/10/chartex" xmlns:cx3="http://schemas.microsoft.com/office/drawing/2016/5/9/chartex" xmlns:cx2="http://schemas.microsoft.com/office/drawing/2015/10/21/chartex" xmlns:cx1="http://schemas.microsoft.com/office/drawing/2015/9/8/chartex" xmlns:cx="http://schemas.microsoft.com/office/drawing/2014/chartex">
             <w:pict>
               <v:shapetype id="_x0000_t202" coordsize="21600,21600" o:spt="202" path="m,l,21600r21600,l21600,xe">
                 <v:stroke joinstyle="miter"/>
@@ -230,7 +230,7 @@
                     </pic:cNvPicPr>
                   </pic:nvPicPr>
                   <pic:blipFill>
-                    <a:blip r:embed="rId4" cstate="print">
+                    <a:blip r:embed="rId5" cstate="print">
                       <a:extLst>
                         <a:ext uri="{28A0092B-C50C-407E-A947-70E740481C1C}">
                           <a14:useLocalDpi xmlns:a14="http://schemas.microsoft.com/office/drawing/2010/main" val="0"/>
@@ -344,7 +344,66 @@
                       </wps:style>
                       <wps:txbx>
                         <w:txbxContent>
-                          <w:p/>
+                          <w:p>
+                            <w:pPr>
+                              <w:rPr>
+                                <w:rFonts w:ascii="Arial" w:hAnsi="Arial" w:cs="Arial"/>
+                                <w:sz w:val="21"/>
+                                <w:szCs w:val="21"/>
+                              </w:rPr>
+                            </w:pPr>
+                            <w:r>
+                              <w:rPr>
+                                <w:rFonts w:ascii="Arial" w:hAnsi="Arial" w:cs="Arial"/>
+                                <w:sz w:val="21"/>
+                                <w:szCs w:val="21"/>
+                              </w:rPr>
+                              <w:t xml:space="preserve">Sam has experience with robotics outside of Vex – using Raspberry </w:t>
+                            </w:r>
+                            <w:proofErr w:type="spellStart"/>
+                            <w:r>
+                              <w:rPr>
+                                <w:rFonts w:ascii="Arial" w:hAnsi="Arial" w:cs="Arial"/>
+                                <w:sz w:val="21"/>
+                                <w:szCs w:val="21"/>
+                              </w:rPr>
+                              <w:t>Pis</w:t>
+                            </w:r>
+                            <w:proofErr w:type="spellEnd"/>
+                            <w:r>
+                              <w:rPr>
+                                <w:rFonts w:ascii="Arial" w:hAnsi="Arial" w:cs="Arial"/>
+                                <w:sz w:val="21"/>
+                                <w:szCs w:val="21"/>
+                              </w:rPr>
+                              <w:t xml:space="preserve"> and soldering his own wiring to make simple robots, which helps not only with overall design and construction of the robot</w:t>
+                            </w:r>
+                            <w:r>
+                              <w:rPr>
+                                <w:rFonts w:ascii="Arial" w:hAnsi="Arial" w:cs="Arial"/>
+                                <w:sz w:val="21"/>
+                                <w:szCs w:val="21"/>
+                              </w:rPr>
+                              <w:t>, but for repairing mechanisms after inevitable damage!</w:t>
+                            </w:r>
+                          </w:p>
+                          <w:p>
+                            <w:pPr>
+                              <w:rPr>
+                                <w:rFonts w:ascii="Arial" w:hAnsi="Arial" w:cs="Arial"/>
+                                <w:sz w:val="21"/>
+                                <w:szCs w:val="21"/>
+                              </w:rPr>
+                            </w:pPr>
+                            <w:r>
+                              <w:rPr>
+                                <w:rFonts w:ascii="Arial" w:hAnsi="Arial" w:cs="Arial"/>
+                                <w:sz w:val="21"/>
+                                <w:szCs w:val="21"/>
+                              </w:rPr>
+                              <w:t>He also has experience with programming for emergencies when Josh is not around.</w:t>
+                            </w:r>
+                          </w:p>
                         </w:txbxContent>
                       </wps:txbx>
                       <wps:bodyPr rot="0" spcFirstLastPara="0" vertOverflow="overflow" horzOverflow="overflow" vert="horz" wrap="square" lIns="91440" tIns="45720" rIns="91440" bIns="45720" numCol="1" spcCol="0" rtlCol="0" fromWordArt="0" anchor="t" anchorCtr="0" forceAA="0" compatLnSpc="1">
@@ -364,10 +423,73 @@
           </mc:Choice>
           <mc:Fallback>
             <w:pict>
-              <v:shape w14:anchorId="135B7D17" id="Text Box 3" o:spid="_x0000_s1028" type="#_x0000_t202" style="position:absolute;margin-left:125.25pt;margin-top:12.65pt;width:352.5pt;height:96pt;z-index:251662336;visibility:visible;mso-wrap-style:square;mso-width-percent:0;mso-wrap-distance-left:9pt;mso-wrap-distance-top:0;mso-wrap-distance-right:9pt;mso-wrap-distance-bottom:0;mso-position-horizontal:absolute;mso-position-horizontal-relative:text;mso-position-vertical:absolute;mso-position-vertical-relative:text;mso-width-percent:0;mso-width-relative:margin;v-text-anchor:top" o:gfxdata="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" fillcolor="white [3201]" strokecolor="#4472c4 [3204]" strokeweight="1pt">
+              <v:shapetype id="_x0000_t202" coordsize="21600,21600" o:spt="202" path="m,l,21600r21600,l21600,xe">
+                <v:stroke joinstyle="miter"/>
+                <v:path gradientshapeok="t" o:connecttype="rect"/>
+              </v:shapetype>
+              <v:shape id="Text Box 3" o:spid="_x0000_s1028" type="#_x0000_t202" style="position:absolute;margin-left:125.25pt;margin-top:12.65pt;width:352.5pt;height:96pt;z-index:251662336;visibility:visible;mso-wrap-style:square;mso-width-percent:0;mso-wrap-distance-left:9pt;mso-wrap-distance-top:0;mso-wrap-distance-right:9pt;mso-wrap-distance-bottom:0;mso-position-horizontal:absolute;mso-position-horizontal-relative:text;mso-position-vertical:absolute;mso-position-vertical-relative:text;mso-width-percent:0;mso-width-relative:margin;v-text-anchor:top" o:gfxdata="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" fillcolor="white [3201]" strokecolor="#4472c4 [3204]" strokeweight="1pt">
                 <v:textbox>
                   <w:txbxContent>
-                    <w:p/>
+                    <w:p>
+                      <w:pPr>
+                        <w:rPr>
+                          <w:rFonts w:ascii="Arial" w:hAnsi="Arial" w:cs="Arial"/>
+                          <w:sz w:val="21"/>
+                          <w:szCs w:val="21"/>
+                        </w:rPr>
+                      </w:pPr>
+                      <w:r>
+                        <w:rPr>
+                          <w:rFonts w:ascii="Arial" w:hAnsi="Arial" w:cs="Arial"/>
+                          <w:sz w:val="21"/>
+                          <w:szCs w:val="21"/>
+                        </w:rPr>
+                        <w:t xml:space="preserve">Sam has experience with robotics outside of Vex – using Raspberry </w:t>
+                      </w:r>
+                      <w:proofErr w:type="spellStart"/>
+                      <w:r>
+                        <w:rPr>
+                          <w:rFonts w:ascii="Arial" w:hAnsi="Arial" w:cs="Arial"/>
+                          <w:sz w:val="21"/>
+                          <w:szCs w:val="21"/>
+                        </w:rPr>
+                        <w:t>Pis</w:t>
+                      </w:r>
+                      <w:proofErr w:type="spellEnd"/>
+                      <w:r>
+                        <w:rPr>
+                          <w:rFonts w:ascii="Arial" w:hAnsi="Arial" w:cs="Arial"/>
+                          <w:sz w:val="21"/>
+                          <w:szCs w:val="21"/>
+                        </w:rPr>
+                        <w:t xml:space="preserve"> and soldering his own wiring to make simple robots, which helps not only with overall design and construction of the robot</w:t>
+                      </w:r>
+                      <w:r>
+                        <w:rPr>
+                          <w:rFonts w:ascii="Arial" w:hAnsi="Arial" w:cs="Arial"/>
+                          <w:sz w:val="21"/>
+                          <w:szCs w:val="21"/>
+                        </w:rPr>
+                        <w:t>, but for repairing mechanisms after inevitable damage!</w:t>
+                      </w:r>
+                    </w:p>
+                    <w:p>
+                      <w:pPr>
+                        <w:rPr>
+                          <w:rFonts w:ascii="Arial" w:hAnsi="Arial" w:cs="Arial"/>
+                          <w:sz w:val="21"/>
+                          <w:szCs w:val="21"/>
+                        </w:rPr>
+                      </w:pPr>
+                      <w:r>
+                        <w:rPr>
+                          <w:rFonts w:ascii="Arial" w:hAnsi="Arial" w:cs="Arial"/>
+                          <w:sz w:val="21"/>
+                          <w:szCs w:val="21"/>
+                        </w:rPr>
+                        <w:t>He also has experience with programming for emergencies when Josh is not around.</w:t>
+                      </w:r>
+                    </w:p>
                   </w:txbxContent>
                 </v:textbox>
               </v:shape>
@@ -406,7 +528,7 @@
                     </pic:cNvPicPr>
                   </pic:nvPicPr>
                   <pic:blipFill>
-                    <a:blip r:embed="rId4" cstate="print">
+                    <a:blip r:embed="rId5" cstate="print">
                       <a:extLst>
                         <a:ext uri="{28A0092B-C50C-407E-A947-70E740481C1C}">
                           <a14:useLocalDpi xmlns:a14="http://schemas.microsoft.com/office/drawing/2010/main" val="0"/>
@@ -446,6 +568,8 @@
       <w:r>
         <w:t xml:space="preserve"> </w:t>
       </w:r>
+      <w:bookmarkStart w:id="0" w:name="_GoBack"/>
+      <w:bookmarkEnd w:id="0"/>
     </w:p>
     <w:p/>
     <w:p/>
@@ -607,7 +731,7 @@
               </wp:anchor>
             </w:drawing>
           </mc:Choice>
-          <mc:Fallback>
+          <mc:Fallback xmlns:w16se="http://schemas.microsoft.com/office/word/2015/wordml/symex" xmlns:w15="http://schemas.microsoft.com/office/word/2012/wordml" xmlns:cx8="http://schemas.microsoft.com/office/drawing/2016/5/14/chartex" xmlns:cx7="http://schemas.microsoft.com/office/drawing/2016/5/13/chartex" xmlns:cx6="http://schemas.microsoft.com/office/drawing/2016/5/12/chartex" xmlns:cx5="http://schemas.microsoft.com/office/drawing/2016/5/11/chartex" xmlns:cx4="http://schemas.microsoft.com/office/drawing/2016/5/10/chartex" xmlns:cx3="http://schemas.microsoft.com/office/drawing/2016/5/9/chartex" xmlns:cx2="http://schemas.microsoft.com/office/drawing/2015/10/21/chartex" xmlns:cx1="http://schemas.microsoft.com/office/drawing/2015/9/8/chartex" xmlns:cx="http://schemas.microsoft.com/office/drawing/2014/chartex">
             <w:pict>
               <v:shape w14:anchorId="135B7D17" id="Text Box 5" o:spid="_x0000_s1029" type="#_x0000_t202" style="position:absolute;margin-left:125.25pt;margin-top:12.65pt;width:352.5pt;height:96pt;z-index:251665408;visibility:visible;mso-wrap-style:square;mso-width-percent:0;mso-wrap-distance-left:9pt;mso-wrap-distance-top:0;mso-wrap-distance-right:9pt;mso-wrap-distance-bottom:0;mso-position-horizontal:absolute;mso-position-horizontal-relative:text;mso-position-vertical:absolute;mso-position-vertical-relative:text;mso-width-percent:0;mso-width-relative:margin;v-text-anchor:top" o:gfxdata="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" fillcolor="white [3201]" strokecolor="#4472c4 [3204]" strokeweight="1pt">
                 <v:textbox>
@@ -723,7 +847,7 @@
                     </pic:cNvPicPr>
                   </pic:nvPicPr>
                   <pic:blipFill>
-                    <a:blip r:embed="rId4" cstate="print">
+                    <a:blip r:embed="rId5" cstate="print">
                       <a:extLst>
                         <a:ext uri="{28A0092B-C50C-407E-A947-70E740481C1C}">
                           <a14:useLocalDpi xmlns:a14="http://schemas.microsoft.com/office/drawing/2010/main" val="0"/>
@@ -764,7 +888,14 @@
         <w:t xml:space="preserve"> </w:t>
       </w:r>
     </w:p>
-    <w:p/>
+    <w:p>
+      <w:r>
+        <w:rPr>
+          <w:rStyle w:val="CommentReference"/>
+        </w:rPr>
+        <w:commentReference w:id="1"/>
+      </w:r>
+    </w:p>
     <w:p/>
     <w:p/>
     <w:p/>
@@ -934,7 +1065,7 @@
               </wp:anchor>
             </w:drawing>
           </mc:Choice>
-          <mc:Fallback>
+          <mc:Fallback xmlns:w16se="http://schemas.microsoft.com/office/word/2015/wordml/symex" xmlns:w15="http://schemas.microsoft.com/office/word/2012/wordml" xmlns:cx8="http://schemas.microsoft.com/office/drawing/2016/5/14/chartex" xmlns:cx7="http://schemas.microsoft.com/office/drawing/2016/5/13/chartex" xmlns:cx6="http://schemas.microsoft.com/office/drawing/2016/5/12/chartex" xmlns:cx5="http://schemas.microsoft.com/office/drawing/2016/5/11/chartex" xmlns:cx4="http://schemas.microsoft.com/office/drawing/2016/5/10/chartex" xmlns:cx3="http://schemas.microsoft.com/office/drawing/2016/5/9/chartex" xmlns:cx2="http://schemas.microsoft.com/office/drawing/2015/10/21/chartex" xmlns:cx1="http://schemas.microsoft.com/office/drawing/2015/9/8/chartex" xmlns:cx="http://schemas.microsoft.com/office/drawing/2014/chartex">
             <w:pict>
               <v:shape w14:anchorId="135B7D17" id="Text Box 7" o:spid="_x0000_s1030" type="#_x0000_t202" style="position:absolute;margin-left:125.25pt;margin-top:12.3pt;width:352.5pt;height:96pt;z-index:-251648000;visibility:visible;mso-wrap-style:square;mso-width-percent:0;mso-wrap-distance-left:9pt;mso-wrap-distance-top:0;mso-wrap-distance-right:9pt;mso-wrap-distance-bottom:0;mso-position-horizontal:absolute;mso-position-horizontal-relative:text;mso-position-vertical:absolute;mso-position-vertical-relative:text;mso-width-percent:0;mso-width-relative:margin;v-text-anchor:top" o:gfxdata="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" fillcolor="white [3201]" strokecolor="#4472c4 [3204]" strokeweight="1pt">
                 <v:textbox>
@@ -1050,7 +1181,7 @@
                     </pic:cNvPicPr>
                   </pic:nvPicPr>
                   <pic:blipFill>
-                    <a:blip r:embed="rId4" cstate="print">
+                    <a:blip r:embed="rId5" cstate="print">
                       <a:extLst>
                         <a:ext uri="{28A0092B-C50C-407E-A947-70E740481C1C}">
                           <a14:useLocalDpi xmlns:a14="http://schemas.microsoft.com/office/drawing/2010/main" val="0"/>
@@ -1091,7 +1222,14 @@
         <w:t xml:space="preserve"> </w:t>
       </w:r>
     </w:p>
-    <w:p/>
+    <w:p>
+      <w:r>
+        <w:rPr>
+          <w:rStyle w:val="CommentReference"/>
+        </w:rPr>
+        <w:commentReference w:id="2"/>
+      </w:r>
+    </w:p>
     <w:p/>
     <w:p/>
     <w:p/>
@@ -1173,19 +1311,7 @@
                                 <w:szCs w:val="21"/>
                                 <w:shd w:val="clear" w:color="auto" w:fill="FFFFFF"/>
                               </w:rPr>
-                              <w:t>He sorts stu</w:t>
-                            </w:r>
-                            <w:bookmarkStart w:id="0" w:name="_GoBack"/>
-                            <w:bookmarkEnd w:id="0"/>
-                            <w:r>
-                              <w:rPr>
-                                <w:rFonts w:ascii="Arial" w:hAnsi="Arial" w:cs="Arial"/>
-                                <w:color w:val="000000"/>
-                                <w:sz w:val="21"/>
-                                <w:szCs w:val="21"/>
-                                <w:shd w:val="clear" w:color="auto" w:fill="FFFFFF"/>
-                              </w:rPr>
-                              <w:t xml:space="preserve">ff </w:t>
+                              <w:t xml:space="preserve">He sorts stuff </w:t>
                             </w:r>
                           </w:p>
                         </w:txbxContent>
@@ -1205,7 +1331,7 @@
               </wp:anchor>
             </w:drawing>
           </mc:Choice>
-          <mc:Fallback>
+          <mc:Fallback xmlns:w16se="http://schemas.microsoft.com/office/word/2015/wordml/symex" xmlns:w15="http://schemas.microsoft.com/office/word/2012/wordml" xmlns:cx8="http://schemas.microsoft.com/office/drawing/2016/5/14/chartex" xmlns:cx7="http://schemas.microsoft.com/office/drawing/2016/5/13/chartex" xmlns:cx6="http://schemas.microsoft.com/office/drawing/2016/5/12/chartex" xmlns:cx5="http://schemas.microsoft.com/office/drawing/2016/5/11/chartex" xmlns:cx4="http://schemas.microsoft.com/office/drawing/2016/5/10/chartex" xmlns:cx3="http://schemas.microsoft.com/office/drawing/2016/5/9/chartex" xmlns:cx2="http://schemas.microsoft.com/office/drawing/2015/10/21/chartex" xmlns:cx1="http://schemas.microsoft.com/office/drawing/2015/9/8/chartex" xmlns:cx="http://schemas.microsoft.com/office/drawing/2014/chartex">
             <w:pict>
               <v:shape w14:anchorId="135B7D17" id="Text Box 9" o:spid="_x0000_s1031" type="#_x0000_t202" style="position:absolute;margin-left:125.25pt;margin-top:12.65pt;width:352.5pt;height:96pt;z-index:251671552;visibility:visible;mso-wrap-style:square;mso-width-percent:0;mso-wrap-distance-left:9pt;mso-wrap-distance-top:0;mso-wrap-distance-right:9pt;mso-wrap-distance-bottom:0;mso-position-horizontal:absolute;mso-position-horizontal-relative:text;mso-position-vertical:absolute;mso-position-vertical-relative:text;mso-width-percent:0;mso-width-relative:margin;v-text-anchor:top" o:gfxdata="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" fillcolor="white [3201]" strokecolor="#4472c4 [3204]" strokeweight="1pt">
                 <v:textbox>
@@ -1272,7 +1398,7 @@
                     </pic:cNvPicPr>
                   </pic:nvPicPr>
                   <pic:blipFill>
-                    <a:blip r:embed="rId4" cstate="print">
+                    <a:blip r:embed="rId5" cstate="print">
                       <a:extLst>
                         <a:ext uri="{28A0092B-C50C-407E-A947-70E740481C1C}">
                           <a14:useLocalDpi xmlns:a14="http://schemas.microsoft.com/office/drawing/2010/main" val="0"/>
@@ -1324,8 +1450,53 @@
 </w:document>
 </file>
 
+<file path=word/comments.xml><?xml version="1.0" encoding="utf-8"?>
+<w:comments xmlns:wpc="http://schemas.microsoft.com/office/word/2010/wordprocessingCanvas" xmlns:mc="http://schemas.openxmlformats.org/markup-compatibility/2006" xmlns:o="urn:schemas-microsoft-com:office:office" xmlns:r="http://schemas.openxmlformats.org/officeDocument/2006/relationships" xmlns:m="http://schemas.openxmlformats.org/officeDocument/2006/math" xmlns:v="urn:schemas-microsoft-com:vml" xmlns:wp14="http://schemas.microsoft.com/office/word/2010/wordprocessingDrawing" xmlns:wp="http://schemas.openxmlformats.org/drawingml/2006/wordprocessingDrawing" xmlns:w10="urn:schemas-microsoft-com:office:word" xmlns:w="http://schemas.openxmlformats.org/wordprocessingml/2006/main" xmlns:w14="http://schemas.microsoft.com/office/word/2010/wordml" xmlns:wpg="http://schemas.microsoft.com/office/word/2010/wordprocessingGroup" xmlns:wpi="http://schemas.microsoft.com/office/word/2010/wordprocessingInk" xmlns:wne="http://schemas.microsoft.com/office/word/2006/wordml" xmlns:wps="http://schemas.microsoft.com/office/word/2010/wordprocessingShape" mc:Ignorable="w14 wp14">
+  <w:comment w:id="1" w:author="Sam Poirier" w:date="2017-04-24T18:32:00Z" w:initials="SP">
+    <w:p>
+      <w:pPr>
+        <w:pStyle w:val="CommentText"/>
+      </w:pPr>
+      <w:r>
+        <w:rPr>
+          <w:rStyle w:val="CommentReference"/>
+        </w:rPr>
+        <w:annotationRef/>
+      </w:r>
+      <w:r>
+        <w:t>Should probably attempt to fill the box, I guess Felix can write some more. (Same goes for Josh)</w:t>
+      </w:r>
+    </w:p>
+  </w:comment>
+  <w:comment w:id="2" w:author="Sam Poirier" w:date="2017-04-24T18:26:00Z" w:initials="SP">
+    <w:p>
+      <w:pPr>
+        <w:pStyle w:val="CommentText"/>
+      </w:pPr>
+      <w:r>
+        <w:rPr>
+          <w:rStyle w:val="CommentReference"/>
+        </w:rPr>
+        <w:annotationRef/>
+      </w:r>
+      <w:r>
+        <w:t xml:space="preserve">“Full time hacker” sounds </w:t>
+      </w:r>
+      <w:proofErr w:type="spellStart"/>
+      <w:r>
+        <w:t>kinda</w:t>
+      </w:r>
+      <w:proofErr w:type="spellEnd"/>
+      <w:r>
+        <w:t xml:space="preserve"> lame/dumb, also he doesn’t sound very dedicated here – how about “Josh spends lots of time working on his hack for TF2, so has lots of experience programming utilising complex algorithms such as PID control…”</w:t>
+      </w:r>
+    </w:p>
+  </w:comment>
+</w:comments>
+</file>
+
 <file path=word/styles.xml><?xml version="1.0" encoding="utf-8"?>
-<w:styles xmlns:mc="http://schemas.openxmlformats.org/markup-compatibility/2006" xmlns:r="http://schemas.openxmlformats.org/officeDocument/2006/relationships" xmlns:w="http://schemas.openxmlformats.org/wordprocessingml/2006/main" xmlns:w14="http://schemas.microsoft.com/office/word/2010/wordml" xmlns:w15="http://schemas.microsoft.com/office/word/2012/wordml" xmlns:w16se="http://schemas.microsoft.com/office/word/2015/wordml/symex" mc:Ignorable="w14 w15 w16se">
+<w:styles xmlns:mc="http://schemas.openxmlformats.org/markup-compatibility/2006" xmlns:r="http://schemas.openxmlformats.org/officeDocument/2006/relationships" xmlns:w="http://schemas.openxmlformats.org/wordprocessingml/2006/main" xmlns:w14="http://schemas.microsoft.com/office/word/2010/wordml" mc:Ignorable="w14">
   <w:docDefaults>
     <w:rPrDefault>
       <w:rPr>
@@ -1341,381 +1512,144 @@
       </w:pPr>
     </w:pPrDefault>
   </w:docDefaults>
-  <w:latentStyles w:defLockedState="0" w:defUIPriority="99" w:defSemiHidden="0" w:defUnhideWhenUsed="0" w:defQFormat="0" w:count="374">
-    <w:lsdException w:name="Normal" w:uiPriority="0" w:qFormat="1"/>
-    <w:lsdException w:name="heading 1" w:uiPriority="9" w:qFormat="1"/>
-    <w:lsdException w:name="heading 2" w:semiHidden="1" w:uiPriority="9" w:unhideWhenUsed="1" w:qFormat="1"/>
-    <w:lsdException w:name="heading 3" w:semiHidden="1" w:uiPriority="9" w:unhideWhenUsed="1" w:qFormat="1"/>
-    <w:lsdException w:name="heading 4" w:semiHidden="1" w:uiPriority="9" w:unhideWhenUsed="1" w:qFormat="1"/>
-    <w:lsdException w:name="heading 5" w:semiHidden="1" w:uiPriority="9" w:unhideWhenUsed="1" w:qFormat="1"/>
-    <w:lsdException w:name="heading 6" w:semiHidden="1" w:uiPriority="9" w:unhideWhenUsed="1" w:qFormat="1"/>
-    <w:lsdException w:name="heading 7" w:semiHidden="1" w:uiPriority="9" w:unhideWhenUsed="1" w:qFormat="1"/>
-    <w:lsdException w:name="heading 8" w:semiHidden="1" w:uiPriority="9" w:unhideWhenUsed="1" w:qFormat="1"/>
-    <w:lsdException w:name="heading 9" w:semiHidden="1" w:uiPriority="9" w:unhideWhenUsed="1" w:qFormat="1"/>
-    <w:lsdException w:name="index 1" w:semiHidden="1" w:unhideWhenUsed="1"/>
-    <w:lsdException w:name="index 2" w:semiHidden="1" w:unhideWhenUsed="1"/>
-    <w:lsdException w:name="index 3" w:semiHidden="1" w:unhideWhenUsed="1"/>
-    <w:lsdException w:name="index 4" w:semiHidden="1" w:unhideWhenUsed="1"/>
-    <w:lsdException w:name="index 5" w:semiHidden="1" w:unhideWhenUsed="1"/>
-    <w:lsdException w:name="index 6" w:semiHidden="1" w:unhideWhenUsed="1"/>
-    <w:lsdException w:name="index 7" w:semiHidden="1" w:unhideWhenUsed="1"/>
-    <w:lsdException w:name="index 8" w:semiHidden="1" w:unhideWhenUsed="1"/>
-    <w:lsdException w:name="index 9" w:semiHidden="1" w:unhideWhenUsed="1"/>
-    <w:lsdException w:name="toc 1" w:semiHidden="1" w:uiPriority="39" w:unhideWhenUsed="1"/>
-    <w:lsdException w:name="toc 2" w:semiHidden="1" w:uiPriority="39" w:unhideWhenUsed="1"/>
-    <w:lsdException w:name="toc 3" w:semiHidden="1" w:uiPriority="39" w:unhideWhenUsed="1"/>
-    <w:lsdException w:name="toc 4" w:semiHidden="1" w:uiPriority="39" w:unhideWhenUsed="1"/>
-    <w:lsdException w:name="toc 5" w:semiHidden="1" w:uiPriority="39" w:unhideWhenUsed="1"/>
-    <w:lsdException w:name="toc 6" w:semiHidden="1" w:uiPriority="39" w:unhideWhenUsed="1"/>
-    <w:lsdException w:name="toc 7" w:semiHidden="1" w:uiPriority="39" w:unhideWhenUsed="1"/>
-    <w:lsdException w:name="toc 8" w:semiHidden="1" w:uiPriority="39" w:unhideWhenUsed="1"/>
-    <w:lsdException w:name="toc 9" w:semiHidden="1" w:uiPriority="39" w:unhideWhenUsed="1"/>
-    <w:lsdException w:name="Normal Indent" w:semiHidden="1" w:unhideWhenUsed="1"/>
-    <w:lsdException w:name="footnote text" w:semiHidden="1" w:unhideWhenUsed="1"/>
-    <w:lsdException w:name="annotation text" w:semiHidden="1" w:unhideWhenUsed="1"/>
-    <w:lsdException w:name="header" w:semiHidden="1" w:unhideWhenUsed="1"/>
-    <w:lsdException w:name="footer" w:semiHidden="1" w:unhideWhenUsed="1"/>
-    <w:lsdException w:name="index heading" w:semiHidden="1" w:unhideWhenUsed="1"/>
-    <w:lsdException w:name="caption" w:semiHidden="1" w:uiPriority="35" w:unhideWhenUsed="1" w:qFormat="1"/>
-    <w:lsdException w:name="table of figures" w:semiHidden="1" w:unhideWhenUsed="1"/>
-    <w:lsdException w:name="envelope address" w:semiHidden="1" w:unhideWhenUsed="1"/>
-    <w:lsdException w:name="envelope return" w:semiHidden="1" w:unhideWhenUsed="1"/>
-    <w:lsdException w:name="footnote reference" w:semiHidden="1" w:unhideWhenUsed="1"/>
-    <w:lsdException w:name="annotation reference" w:semiHidden="1" w:unhideWhenUsed="1"/>
-    <w:lsdException w:name="line number" w:semiHidden="1" w:unhideWhenUsed="1"/>
-    <w:lsdException w:name="page number" w:semiHidden="1" w:unhideWhenUsed="1"/>
-    <w:lsdException w:name="endnote reference" w:semiHidden="1" w:unhideWhenUsed="1"/>
-    <w:lsdException w:name="endnote text" w:semiHidden="1" w:unhideWhenUsed="1"/>
-    <w:lsdException w:name="table of authorities" w:semiHidden="1" w:unhideWhenUsed="1"/>
-    <w:lsdException w:name="macro" w:semiHidden="1" w:unhideWhenUsed="1"/>
-    <w:lsdException w:name="toa heading" w:semiHidden="1" w:unhideWhenUsed="1"/>
-    <w:lsdException w:name="List" w:semiHidden="1" w:unhideWhenUsed="1"/>
-    <w:lsdException w:name="List Bullet" w:semiHidden="1" w:unhideWhenUsed="1"/>
-    <w:lsdException w:name="List Number" w:semiHidden="1" w:unhideWhenUsed="1"/>
-    <w:lsdException w:name="List 2" w:semiHidden="1" w:unhideWhenUsed="1"/>
-    <w:lsdException w:name="List 3" w:semiHidden="1" w:unhideWhenUsed="1"/>
-    <w:lsdException w:name="List 4" w:semiHidden="1" w:unhideWhenUsed="1"/>
-    <w:lsdException w:name="List 5" w:semiHidden="1" w:unhideWhenUsed="1"/>
-    <w:lsdException w:name="List Bullet 2" w:semiHidden="1" w:unhideWhenUsed="1"/>
-    <w:lsdException w:name="List Bullet 3" w:semiHidden="1" w:unhideWhenUsed="1"/>
-    <w:lsdException w:name="List Bullet 4" w:semiHidden="1" w:unhideWhenUsed="1"/>
-    <w:lsdException w:name="List Bullet 5" w:semiHidden="1" w:unhideWhenUsed="1"/>
-    <w:lsdException w:name="List Number 2" w:semiHidden="1" w:unhideWhenUsed="1"/>
-    <w:lsdException w:name="List Number 3" w:semiHidden="1" w:unhideWhenUsed="1"/>
-    <w:lsdException w:name="List Number 4" w:semiHidden="1" w:unhideWhenUsed="1"/>
-    <w:lsdException w:name="List Number 5" w:semiHidden="1" w:unhideWhenUsed="1"/>
-    <w:lsdException w:name="Title" w:uiPriority="10" w:qFormat="1"/>
-    <w:lsdException w:name="Closing" w:semiHidden="1" w:unhideWhenUsed="1"/>
-    <w:lsdException w:name="Signature" w:semiHidden="1" w:unhideWhenUsed="1"/>
-    <w:lsdException w:name="Default Paragraph Font" w:semiHidden="1" w:uiPriority="1" w:unhideWhenUsed="1"/>
-    <w:lsdException w:name="Body Text" w:semiHidden="1" w:unhideWhenUsed="1"/>
-    <w:lsdException w:name="Body Text Indent" w:semiHidden="1" w:unhideWhenUsed="1"/>
-    <w:lsdException w:name="List Continue" w:semiHidden="1" w:unhideWhenUsed="1"/>
-    <w:lsdException w:name="List Continue 2" w:semiHidden="1" w:unhideWhenUsed="1"/>
-    <w:lsdException w:name="List Continue 3" w:semiHidden="1" w:unhideWhenUsed="1"/>
-    <w:lsdException w:name="List Continue 4" w:semiHidden="1" w:unhideWhenUsed="1"/>
-    <w:lsdException w:name="List Continue 5" w:semiHidden="1" w:unhideWhenUsed="1"/>
-    <w:lsdException w:name="Message Header" w:semiHidden="1" w:unhideWhenUsed="1"/>
-    <w:lsdException w:name="Subtitle" w:uiPriority="11" w:qFormat="1"/>
-    <w:lsdException w:name="Salutation" w:semiHidden="1" w:unhideWhenUsed="1"/>
-    <w:lsdException w:name="Date" w:semiHidden="1" w:unhideWhenUsed="1"/>
-    <w:lsdException w:name="Body Text First Indent" w:semiHidden="1" w:unhideWhenUsed="1"/>
-    <w:lsdException w:name="Body Text First Indent 2" w:semiHidden="1" w:unhideWhenUsed="1"/>
-    <w:lsdException w:name="Note Heading" w:semiHidden="1" w:unhideWhenUsed="1"/>
-    <w:lsdException w:name="Body Text 2" w:semiHidden="1" w:unhideWhenUsed="1"/>
-    <w:lsdException w:name="Body Text 3" w:semiHidden="1" w:unhideWhenUsed="1"/>
-    <w:lsdException w:name="Body Text Indent 2" w:semiHidden="1" w:unhideWhenUsed="1"/>
-    <w:lsdException w:name="Body Text Indent 3" w:semiHidden="1" w:unhideWhenUsed="1"/>
-    <w:lsdException w:name="Block Text" w:semiHidden="1" w:unhideWhenUsed="1"/>
-    <w:lsdException w:name="Hyperlink" w:semiHidden="1" w:unhideWhenUsed="1"/>
-    <w:lsdException w:name="FollowedHyperlink" w:semiHidden="1" w:unhideWhenUsed="1"/>
-    <w:lsdException w:name="Strong" w:uiPriority="22" w:qFormat="1"/>
-    <w:lsdException w:name="Emphasis" w:uiPriority="20" w:qFormat="1"/>
-    <w:lsdException w:name="Document Map" w:semiHidden="1" w:unhideWhenUsed="1"/>
-    <w:lsdException w:name="Plain Text" w:semiHidden="1" w:unhideWhenUsed="1"/>
-    <w:lsdException w:name="E-mail Signature" w:semiHidden="1" w:unhideWhenUsed="1"/>
-    <w:lsdException w:name="HTML Top of Form" w:semiHidden="1" w:unhideWhenUsed="1"/>
-    <w:lsdException w:name="HTML Bottom of Form" w:semiHidden="1" w:unhideWhenUsed="1"/>
-    <w:lsdException w:name="Normal (Web)" w:semiHidden="1" w:unhideWhenUsed="1"/>
-    <w:lsdException w:name="HTML Acronym" w:semiHidden="1" w:unhideWhenUsed="1"/>
-    <w:lsdException w:name="HTML Address" w:semiHidden="1" w:unhideWhenUsed="1"/>
-    <w:lsdException w:name="HTML Cite" w:semiHidden="1" w:unhideWhenUsed="1"/>
-    <w:lsdException w:name="HTML Code" w:semiHidden="1" w:unhideWhenUsed="1"/>
-    <w:lsdException w:name="HTML Definition" w:semiHidden="1" w:unhideWhenUsed="1"/>
-    <w:lsdException w:name="HTML Keyboard" w:semiHidden="1" w:unhideWhenUsed="1"/>
-    <w:lsdException w:name="HTML Preformatted" w:semiHidden="1" w:unhideWhenUsed="1"/>
-    <w:lsdException w:name="HTML Sample" w:semiHidden="1" w:unhideWhenUsed="1"/>
-    <w:lsdException w:name="HTML Typewriter" w:semiHidden="1" w:unhideWhenUsed="1"/>
-    <w:lsdException w:name="HTML Variable" w:semiHidden="1" w:unhideWhenUsed="1"/>
-    <w:lsdException w:name="Normal Table" w:semiHidden="1" w:unhideWhenUsed="1"/>
-    <w:lsdException w:name="annotation subject" w:semiHidden="1" w:unhideWhenUsed="1"/>
-    <w:lsdException w:name="No List" w:semiHidden="1" w:unhideWhenUsed="1"/>
-    <w:lsdException w:name="Outline List 1" w:semiHidden="1" w:unhideWhenUsed="1"/>
-    <w:lsdException w:name="Outline List 2" w:semiHidden="1" w:unhideWhenUsed="1"/>
-    <w:lsdException w:name="Outline List 3" w:semiHidden="1" w:unhideWhenUsed="1"/>
-    <w:lsdException w:name="Table Simple 1" w:semiHidden="1" w:unhideWhenUsed="1"/>
-    <w:lsdException w:name="Table Simple 2" w:semiHidden="1" w:unhideWhenUsed="1"/>
-    <w:lsdException w:name="Table Simple 3" w:semiHidden="1" w:unhideWhenUsed="1"/>
-    <w:lsdException w:name="Table Classic 1" w:semiHidden="1" w:unhideWhenUsed="1"/>
-    <w:lsdException w:name="Table Classic 2" w:semiHidden="1" w:unhideWhenUsed="1"/>
-    <w:lsdException w:name="Table Classic 3" w:semiHidden="1" w:unhideWhenUsed="1"/>
-    <w:lsdException w:name="Table Classic 4" w:semiHidden="1" w:unhideWhenUsed="1"/>
-    <w:lsdException w:name="Table Colorful 1" w:semiHidden="1" w:unhideWhenUsed="1"/>
-    <w:lsdException w:name="Table Colorful 2" w:semiHidden="1" w:unhideWhenUsed="1"/>
-    <w:lsdException w:name="Table Colorful 3" w:semiHidden="1" w:unhideWhenUsed="1"/>
-    <w:lsdException w:name="Table Columns 1" w:semiHidden="1" w:unhideWhenUsed="1"/>
-    <w:lsdException w:name="Table Columns 2" w:semiHidden="1" w:unhideWhenUsed="1"/>
-    <w:lsdException w:name="Table Columns 3" w:semiHidden="1" w:unhideWhenUsed="1"/>
-    <w:lsdException w:name="Table Columns 4" w:semiHidden="1" w:unhideWhenUsed="1"/>
-    <w:lsdException w:name="Table Columns 5" w:semiHidden="1" w:unhideWhenUsed="1"/>
-    <w:lsdException w:name="Table Grid 1" w:semiHidden="1" w:unhideWhenUsed="1"/>
-    <w:lsdException w:name="Table Grid 2" w:semiHidden="1" w:unhideWhenUsed="1"/>
-    <w:lsdException w:name="Table Grid 3" w:semiHidden="1" w:unhideWhenUsed="1"/>
-    <w:lsdException w:name="Table Grid 4" w:semiHidden="1" w:unhideWhenUsed="1"/>
-    <w:lsdException w:name="Table Grid 5" w:semiHidden="1" w:unhideWhenUsed="1"/>
-    <w:lsdException w:name="Table Grid 6" w:semiHidden="1" w:unhideWhenUsed="1"/>
-    <w:lsdException w:name="Table Grid 7" w:semiHidden="1" w:unhideWhenUsed="1"/>
-    <w:lsdException w:name="Table Grid 8" w:semiHidden="1" w:unhideWhenUsed="1"/>
-    <w:lsdException w:name="Table List 1" w:semiHidden="1" w:unhideWhenUsed="1"/>
-    <w:lsdException w:name="Table List 2" w:semiHidden="1" w:unhideWhenUsed="1"/>
-    <w:lsdException w:name="Table List 3" w:semiHidden="1" w:unhideWhenUsed="1"/>
-    <w:lsdException w:name="Table List 4" w:semiHidden="1" w:unhideWhenUsed="1"/>
-    <w:lsdException w:name="Table List 5" w:semiHidden="1" w:unhideWhenUsed="1"/>
-    <w:lsdException w:name="Table List 6" w:semiHidden="1" w:unhideWhenUsed="1"/>
-    <w:lsdException w:name="Table List 7" w:semiHidden="1" w:unhideWhenUsed="1"/>
-    <w:lsdException w:name="Table List 8" w:semiHidden="1" w:unhideWhenUsed="1"/>
-    <w:lsdException w:name="Table 3D effects 1" w:semiHidden="1" w:unhideWhenUsed="1"/>
-    <w:lsdException w:name="Table 3D effects 2" w:semiHidden="1" w:unhideWhenUsed="1"/>
-    <w:lsdException w:name="Table 3D effects 3" w:semiHidden="1" w:unhideWhenUsed="1"/>
-    <w:lsdException w:name="Table Contemporary" w:semiHidden="1" w:unhideWhenUsed="1"/>
-    <w:lsdException w:name="Table Elegant" w:semiHidden="1" w:unhideWhenUsed="1"/>
-    <w:lsdException w:name="Table Professional" w:semiHidden="1" w:unhideWhenUsed="1"/>
-    <w:lsdException w:name="Table Subtle 1" w:semiHidden="1" w:unhideWhenUsed="1"/>
-    <w:lsdException w:name="Table Subtle 2" w:semiHidden="1" w:unhideWhenUsed="1"/>
-    <w:lsdException w:name="Table Web 1" w:semiHidden="1" w:unhideWhenUsed="1"/>
-    <w:lsdException w:name="Table Web 2" w:semiHidden="1" w:unhideWhenUsed="1"/>
-    <w:lsdException w:name="Table Web 3" w:semiHidden="1" w:unhideWhenUsed="1"/>
-    <w:lsdException w:name="Balloon Text" w:semiHidden="1" w:unhideWhenUsed="1"/>
-    <w:lsdException w:name="Table Grid" w:uiPriority="39"/>
-    <w:lsdException w:name="Table Theme" w:semiHidden="1" w:unhideWhenUsed="1"/>
-    <w:lsdException w:name="Placeholder Text" w:semiHidden="1"/>
-    <w:lsdException w:name="No Spacing" w:uiPriority="1" w:qFormat="1"/>
-    <w:lsdException w:name="Light Shading" w:uiPriority="60"/>
-    <w:lsdException w:name="Light List" w:uiPriority="61"/>
-    <w:lsdException w:name="Light Grid" w:uiPriority="62"/>
-    <w:lsdException w:name="Medium Shading 1" w:uiPriority="63"/>
-    <w:lsdException w:name="Medium Shading 2" w:uiPriority="64"/>
-    <w:lsdException w:name="Medium List 1" w:uiPriority="65"/>
-    <w:lsdException w:name="Medium List 2" w:uiPriority="66"/>
-    <w:lsdException w:name="Medium Grid 1" w:uiPriority="67"/>
-    <w:lsdException w:name="Medium Grid 2" w:uiPriority="68"/>
-    <w:lsdException w:name="Medium Grid 3" w:uiPriority="69"/>
-    <w:lsdException w:name="Dark List" w:uiPriority="70"/>
-    <w:lsdException w:name="Colorful Shading" w:uiPriority="71"/>
-    <w:lsdException w:name="Colorful List" w:uiPriority="72"/>
-    <w:lsdException w:name="Colorful Grid" w:uiPriority="73"/>
-    <w:lsdException w:name="Light Shading Accent 1" w:uiPriority="60"/>
-    <w:lsdException w:name="Light List Accent 1" w:uiPriority="61"/>
-    <w:lsdException w:name="Light Grid Accent 1" w:uiPriority="62"/>
-    <w:lsdException w:name="Medium Shading 1 Accent 1" w:uiPriority="63"/>
-    <w:lsdException w:name="Medium Shading 2 Accent 1" w:uiPriority="64"/>
-    <w:lsdException w:name="Medium List 1 Accent 1" w:uiPriority="65"/>
-    <w:lsdException w:name="Revision" w:semiHidden="1"/>
-    <w:lsdException w:name="List Paragraph" w:uiPriority="34" w:qFormat="1"/>
-    <w:lsdException w:name="Quote" w:uiPriority="29" w:qFormat="1"/>
-    <w:lsdException w:name="Intense Quote" w:uiPriority="30" w:qFormat="1"/>
-    <w:lsdException w:name="Medium List 2 Accent 1" w:uiPriority="66"/>
-    <w:lsdException w:name="Medium Grid 1 Accent 1" w:uiPriority="67"/>
-    <w:lsdException w:name="Medium Grid 2 Accent 1" w:uiPriority="68"/>
-    <w:lsdException w:name="Medium Grid 3 Accent 1" w:uiPriority="69"/>
-    <w:lsdException w:name="Dark List Accent 1" w:uiPriority="70"/>
-    <w:lsdException w:name="Colorful Shading Accent 1" w:uiPriority="71"/>
-    <w:lsdException w:name="Colorful List Accent 1" w:uiPriority="72"/>
-    <w:lsdException w:name="Colorful Grid Accent 1" w:uiPriority="73"/>
-    <w:lsdException w:name="Light Shading Accent 2" w:uiPriority="60"/>
-    <w:lsdException w:name="Light List Accent 2" w:uiPriority="61"/>
-    <w:lsdException w:name="Light Grid Accent 2" w:uiPriority="62"/>
-    <w:lsdException w:name="Medium Shading 1 Accent 2" w:uiPriority="63"/>
-    <w:lsdException w:name="Medium Shading 2 Accent 2" w:uiPriority="64"/>
-    <w:lsdException w:name="Medium List 1 Accent 2" w:uiPriority="65"/>
-    <w:lsdException w:name="Medium List 2 Accent 2" w:uiPriority="66"/>
-    <w:lsdException w:name="Medium Grid 1 Accent 2" w:uiPriority="67"/>
-    <w:lsdException w:name="Medium Grid 2 Accent 2" w:uiPriority="68"/>
-    <w:lsdException w:name="Medium Grid 3 Accent 2" w:uiPriority="69"/>
-    <w:lsdException w:name="Dark List Accent 2" w:uiPriority="70"/>
-    <w:lsdException w:name="Colorful Shading Accent 2" w:uiPriority="71"/>
-    <w:lsdException w:name="Colorful List Accent 2" w:uiPriority="72"/>
-    <w:lsdException w:name="Colorful Grid Accent 2" w:uiPriority="73"/>
-    <w:lsdException w:name="Light Shading Accent 3" w:uiPriority="60"/>
-    <w:lsdException w:name="Light List Accent 3" w:uiPriority="61"/>
-    <w:lsdException w:name="Light Grid Accent 3" w:uiPriority="62"/>
-    <w:lsdException w:name="Medium Shading 1 Accent 3" w:uiPriority="63"/>
-    <w:lsdException w:name="Medium Shading 2 Accent 3" w:uiPriority="64"/>
-    <w:lsdException w:name="Medium List 1 Accent 3" w:uiPriority="65"/>
-    <w:lsdException w:name="Medium List 2 Accent 3" w:uiPriority="66"/>
-    <w:lsdException w:name="Medium Grid 1 Accent 3" w:uiPriority="67"/>
-    <w:lsdException w:name="Medium Grid 2 Accent 3" w:uiPriority="68"/>
-    <w:lsdException w:name="Medium Grid 3 Accent 3" w:uiPriority="69"/>
-    <w:lsdException w:name="Dark List Accent 3" w:uiPriority="70"/>
-    <w:lsdException w:name="Colorful Shading Accent 3" w:uiPriority="71"/>
-    <w:lsdException w:name="Colorful List Accent 3" w:uiPriority="72"/>
-    <w:lsdException w:name="Colorful Grid Accent 3" w:uiPriority="73"/>
-    <w:lsdException w:name="Light Shading Accent 4" w:uiPriority="60"/>
-    <w:lsdException w:name="Light List Accent 4" w:uiPriority="61"/>
-    <w:lsdException w:name="Light Grid Accent 4" w:uiPriority="62"/>
-    <w:lsdException w:name="Medium Shading 1 Accent 4" w:uiPriority="63"/>
-    <w:lsdException w:name="Medium Shading 2 Accent 4" w:uiPriority="64"/>
-    <w:lsdException w:name="Medium List 1 Accent 4" w:uiPriority="65"/>
-    <w:lsdException w:name="Medium List 2 Accent 4" w:uiPriority="66"/>
-    <w:lsdException w:name="Medium Grid 1 Accent 4" w:uiPriority="67"/>
-    <w:lsdException w:name="Medium Grid 2 Accent 4" w:uiPriority="68"/>
-    <w:lsdException w:name="Medium Grid 3 Accent 4" w:uiPriority="69"/>
-    <w:lsdException w:name="Dark List Accent 4" w:uiPriority="70"/>
-    <w:lsdException w:name="Colorful Shading Accent 4" w:uiPriority="71"/>
-    <w:lsdException w:name="Colorful List Accent 4" w:uiPriority="72"/>
-    <w:lsdException w:name="Colorful Grid Accent 4" w:uiPriority="73"/>
-    <w:lsdException w:name="Light Shading Accent 5" w:uiPriority="60"/>
-    <w:lsdException w:name="Light List Accent 5" w:uiPriority="61"/>
-    <w:lsdException w:name="Light Grid Accent 5" w:uiPriority="62"/>
-    <w:lsdException w:name="Medium Shading 1 Accent 5" w:uiPriority="63"/>
-    <w:lsdException w:name="Medium Shading 2 Accent 5" w:uiPriority="64"/>
-    <w:lsdException w:name="Medium List 1 Accent 5" w:uiPriority="65"/>
-    <w:lsdException w:name="Medium List 2 Accent 5" w:uiPriority="66"/>
-    <w:lsdException w:name="Medium Grid 1 Accent 5" w:uiPriority="67"/>
-    <w:lsdException w:name="Medium Grid 2 Accent 5" w:uiPriority="68"/>
-    <w:lsdException w:name="Medium Grid 3 Accent 5" w:uiPriority="69"/>
-    <w:lsdException w:name="Dark List Accent 5" w:uiPriority="70"/>
-    <w:lsdException w:name="Colorful Shading Accent 5" w:uiPriority="71"/>
-    <w:lsdException w:name="Colorful List Accent 5" w:uiPriority="72"/>
-    <w:lsdException w:name="Colorful Grid Accent 5" w:uiPriority="73"/>
-    <w:lsdException w:name="Light Shading Accent 6" w:uiPriority="60"/>
-    <w:lsdException w:name="Light List Accent 6" w:uiPriority="61"/>
-    <w:lsdException w:name="Light Grid Accent 6" w:uiPriority="62"/>
-    <w:lsdException w:name="Medium Shading 1 Accent 6" w:uiPriority="63"/>
-    <w:lsdException w:name="Medium Shading 2 Accent 6" w:uiPriority="64"/>
-    <w:lsdException w:name="Medium List 1 Accent 6" w:uiPriority="65"/>
-    <w:lsdException w:name="Medium List 2 Accent 6" w:uiPriority="66"/>
-    <w:lsdException w:name="Medium Grid 1 Accent 6" w:uiPriority="67"/>
-    <w:lsdException w:name="Medium Grid 2 Accent 6" w:uiPriority="68"/>
-    <w:lsdException w:name="Medium Grid 3 Accent 6" w:uiPriority="69"/>
-    <w:lsdException w:name="Dark List Accent 6" w:uiPriority="70"/>
-    <w:lsdException w:name="Colorful Shading Accent 6" w:uiPriority="71"/>
-    <w:lsdException w:name="Colorful List Accent 6" w:uiPriority="72"/>
-    <w:lsdException w:name="Colorful Grid Accent 6" w:uiPriority="73"/>
-    <w:lsdException w:name="Subtle Emphasis" w:uiPriority="19" w:qFormat="1"/>
-    <w:lsdException w:name="Intense Emphasis" w:uiPriority="21" w:qFormat="1"/>
-    <w:lsdException w:name="Subtle Reference" w:uiPriority="31" w:qFormat="1"/>
-    <w:lsdException w:name="Intense Reference" w:uiPriority="32" w:qFormat="1"/>
-    <w:lsdException w:name="Book Title" w:uiPriority="33" w:qFormat="1"/>
-    <w:lsdException w:name="Bibliography" w:semiHidden="1" w:uiPriority="37" w:unhideWhenUsed="1"/>
-    <w:lsdException w:name="TOC Heading" w:semiHidden="1" w:uiPriority="39" w:unhideWhenUsed="1" w:qFormat="1"/>
-    <w:lsdException w:name="Plain Table 1" w:uiPriority="41"/>
-    <w:lsdException w:name="Plain Table 2" w:uiPriority="42"/>
-    <w:lsdException w:name="Plain Table 3" w:uiPriority="43"/>
-    <w:lsdException w:name="Plain Table 4" w:uiPriority="44"/>
-    <w:lsdException w:name="Plain Table 5" w:uiPriority="45"/>
-    <w:lsdException w:name="Grid Table Light" w:uiPriority="40"/>
-    <w:lsdException w:name="Grid Table 1 Light" w:uiPriority="46"/>
-    <w:lsdException w:name="Grid Table 2" w:uiPriority="47"/>
-    <w:lsdException w:name="Grid Table 3" w:uiPriority="48"/>
-    <w:lsdException w:name="Grid Table 4" w:uiPriority="49"/>
-    <w:lsdException w:name="Grid Table 5 Dark" w:uiPriority="50"/>
-    <w:lsdException w:name="Grid Table 6 Colorful" w:uiPriority="51"/>
-    <w:lsdException w:name="Grid Table 7 Colorful" w:uiPriority="52"/>
-    <w:lsdException w:name="Grid Table 1 Light Accent 1" w:uiPriority="46"/>
-    <w:lsdException w:name="Grid Table 2 Accent 1" w:uiPriority="47"/>
-    <w:lsdException w:name="Grid Table 3 Accent 1" w:uiPriority="48"/>
-    <w:lsdException w:name="Grid Table 4 Accent 1" w:uiPriority="49"/>
-    <w:lsdException w:name="Grid Table 5 Dark Accent 1" w:uiPriority="50"/>
-    <w:lsdException w:name="Grid Table 6 Colorful Accent 1" w:uiPriority="51"/>
-    <w:lsdException w:name="Grid Table 7 Colorful Accent 1" w:uiPriority="52"/>
-    <w:lsdException w:name="Grid Table 1 Light Accent 2" w:uiPriority="46"/>
-    <w:lsdException w:name="Grid Table 2 Accent 2" w:uiPriority="47"/>
-    <w:lsdException w:name="Grid Table 3 Accent 2" w:uiPriority="48"/>
-    <w:lsdException w:name="Grid Table 4 Accent 2" w:uiPriority="49"/>
-    <w:lsdException w:name="Grid Table 5 Dark Accent 2" w:uiPriority="50"/>
-    <w:lsdException w:name="Grid Table 6 Colorful Accent 2" w:uiPriority="51"/>
-    <w:lsdException w:name="Grid Table 7 Colorful Accent 2" w:uiPriority="52"/>
-    <w:lsdException w:name="Grid Table 1 Light Accent 3" w:uiPriority="46"/>
-    <w:lsdException w:name="Grid Table 2 Accent 3" w:uiPriority="47"/>
-    <w:lsdException w:name="Grid Table 3 Accent 3" w:uiPriority="48"/>
-    <w:lsdException w:name="Grid Table 4 Accent 3" w:uiPriority="49"/>
-    <w:lsdException w:name="Grid Table 5 Dark Accent 3" w:uiPriority="50"/>
-    <w:lsdException w:name="Grid Table 6 Colorful Accent 3" w:uiPriority="51"/>
-    <w:lsdException w:name="Grid Table 7 Colorful Accent 3" w:uiPriority="52"/>
-    <w:lsdException w:name="Grid Table 1 Light Accent 4" w:uiPriority="46"/>
-    <w:lsdException w:name="Grid Table 2 Accent 4" w:uiPriority="47"/>
-    <w:lsdException w:name="Grid Table 3 Accent 4" w:uiPriority="48"/>
-    <w:lsdException w:name="Grid Table 4 Accent 4" w:uiPriority="49"/>
-    <w:lsdException w:name="Grid Table 5 Dark Accent 4" w:uiPriority="50"/>
-    <w:lsdException w:name="Grid Table 6 Colorful Accent 4" w:uiPriority="51"/>
-    <w:lsdException w:name="Grid Table 7 Colorful Accent 4" w:uiPriority="52"/>
-    <w:lsdException w:name="Grid Table 1 Light Accent 5" w:uiPriority="46"/>
-    <w:lsdException w:name="Grid Table 2 Accent 5" w:uiPriority="47"/>
-    <w:lsdException w:name="Grid Table 3 Accent 5" w:uiPriority="48"/>
-    <w:lsdException w:name="Grid Table 4 Accent 5" w:uiPriority="49"/>
-    <w:lsdException w:name="Grid Table 5 Dark Accent 5" w:uiPriority="50"/>
-    <w:lsdException w:name="Grid Table 6 Colorful Accent 5" w:uiPriority="51"/>
-    <w:lsdException w:name="Grid Table 7 Colorful Accent 5" w:uiPriority="52"/>
-    <w:lsdException w:name="Grid Table 1 Light Accent 6" w:uiPriority="46"/>
-    <w:lsdException w:name="Grid Table 2 Accent 6" w:uiPriority="47"/>
-    <w:lsdException w:name="Grid Table 3 Accent 6" w:uiPriority="48"/>
-    <w:lsdException w:name="Grid Table 4 Accent 6" w:uiPriority="49"/>
-    <w:lsdException w:name="Grid Table 5 Dark Accent 6" w:uiPriority="50"/>
-    <w:lsdException w:name="Grid Table 6 Colorful Accent 6" w:uiPriority="51"/>
-    <w:lsdException w:name="Grid Table 7 Colorful Accent 6" w:uiPriority="52"/>
-    <w:lsdException w:name="List Table 1 Light" w:uiPriority="46"/>
-    <w:lsdException w:name="List Table 2" w:uiPriority="47"/>
-    <w:lsdException w:name="List Table 3" w:uiPriority="48"/>
-    <w:lsdException w:name="List Table 4" w:uiPriority="49"/>
-    <w:lsdException w:name="List Table 5 Dark" w:uiPriority="50"/>
-    <w:lsdException w:name="List Table 6 Colorful" w:uiPriority="51"/>
-    <w:lsdException w:name="List Table 7 Colorful" w:uiPriority="52"/>
-    <w:lsdException w:name="List Table 1 Light Accent 1" w:uiPriority="46"/>
-    <w:lsdException w:name="List Table 2 Accent 1" w:uiPriority="47"/>
-    <w:lsdException w:name="List Table 3 Accent 1" w:uiPriority="48"/>
-    <w:lsdException w:name="List Table 4 Accent 1" w:uiPriority="49"/>
-    <w:lsdException w:name="List Table 5 Dark Accent 1" w:uiPriority="50"/>
-    <w:lsdException w:name="List Table 6 Colorful Accent 1" w:uiPriority="51"/>
-    <w:lsdException w:name="List Table 7 Colorful Accent 1" w:uiPriority="52"/>
-    <w:lsdException w:name="List Table 1 Light Accent 2" w:uiPriority="46"/>
-    <w:lsdException w:name="List Table 2 Accent 2" w:uiPriority="47"/>
-    <w:lsdException w:name="List Table 3 Accent 2" w:uiPriority="48"/>
-    <w:lsdException w:name="List Table 4 Accent 2" w:uiPriority="49"/>
-    <w:lsdException w:name="List Table 5 Dark Accent 2" w:uiPriority="50"/>
-    <w:lsdException w:name="List Table 6 Colorful Accent 2" w:uiPriority="51"/>
-    <w:lsdException w:name="List Table 7 Colorful Accent 2" w:uiPriority="52"/>
-    <w:lsdException w:name="List Table 1 Light Accent 3" w:uiPriority="46"/>
-    <w:lsdException w:name="List Table 2 Accent 3" w:uiPriority="47"/>
-    <w:lsdException w:name="List Table 3 Accent 3" w:uiPriority="48"/>
-    <w:lsdException w:name="List Table 4 Accent 3" w:uiPriority="49"/>
-    <w:lsdException w:name="List Table 5 Dark Accent 3" w:uiPriority="50"/>
-    <w:lsdException w:name="List Table 6 Colorful Accent 3" w:uiPriority="51"/>
-    <w:lsdException w:name="List Table 7 Colorful Accent 3" w:uiPriority="52"/>
-    <w:lsdException w:name="List Table 1 Light Accent 4" w:uiPriority="46"/>
-    <w:lsdException w:name="List Table 2 Accent 4" w:uiPriority="47"/>
-    <w:lsdException w:name="List Table 3 Accent 4" w:uiPriority="48"/>
-    <w:lsdException w:name="List Table 4 Accent 4" w:uiPriority="49"/>
-    <w:lsdException w:name="List Table 5 Dark Accent 4" w:uiPriority="50"/>
-    <w:lsdException w:name="List Table 6 Colorful Accent 4" w:uiPriority="51"/>
-    <w:lsdException w:name="List Table 7 Colorful Accent 4" w:uiPriority="52"/>
-    <w:lsdException w:name="List Table 1 Light Accent 5" w:uiPriority="46"/>
-    <w:lsdException w:name="List Table 2 Accent 5" w:uiPriority="47"/>
-    <w:lsdException w:name="List Table 3 Accent 5" w:uiPriority="48"/>
-    <w:lsdException w:name="List Table 4 Accent 5" w:uiPriority="49"/>
-    <w:lsdException w:name="List Table 5 Dark Accent 5" w:uiPriority="50"/>
-    <w:lsdException w:name="List Table 6 Colorful Accent 5" w:uiPriority="51"/>
-    <w:lsdException w:name="List Table 7 Colorful Accent 5" w:uiPriority="52"/>
-    <w:lsdException w:name="List Table 1 Light Accent 6" w:uiPriority="46"/>
-    <w:lsdException w:name="List Table 2 Accent 6" w:uiPriority="47"/>
-    <w:lsdException w:name="List Table 3 Accent 6" w:uiPriority="48"/>
-    <w:lsdException w:name="List Table 4 Accent 6" w:uiPriority="49"/>
-    <w:lsdException w:name="List Table 5 Dark Accent 6" w:uiPriority="50"/>
-    <w:lsdException w:name="List Table 6 Colorful Accent 6" w:uiPriority="51"/>
-    <w:lsdException w:name="List Table 7 Colorful Accent 6" w:uiPriority="52"/>
-    <w:lsdException w:name="Mention" w:semiHidden="1" w:unhideWhenUsed="1"/>
-    <w:lsdException w:name="Smart Hyperlink" w:semiHidden="1" w:unhideWhenUsed="1"/>
-    <w:lsdException w:name="Hashtag" w:semiHidden="1" w:unhideWhenUsed="1"/>
+  <w:latentStyles w:defLockedState="0" w:defUIPriority="99" w:defSemiHidden="1" w:defUnhideWhenUsed="1" w:defQFormat="0" w:count="267">
+    <w:lsdException w:name="Normal" w:semiHidden="0" w:uiPriority="0" w:unhideWhenUsed="0" w:qFormat="1"/>
+    <w:lsdException w:name="heading 1" w:semiHidden="0" w:uiPriority="9" w:unhideWhenUsed="0" w:qFormat="1"/>
+    <w:lsdException w:name="heading 2" w:uiPriority="9" w:qFormat="1"/>
+    <w:lsdException w:name="heading 3" w:uiPriority="9" w:qFormat="1"/>
+    <w:lsdException w:name="heading 4" w:uiPriority="9" w:qFormat="1"/>
+    <w:lsdException w:name="heading 5" w:uiPriority="9" w:qFormat="1"/>
+    <w:lsdException w:name="heading 6" w:uiPriority="9" w:qFormat="1"/>
+    <w:lsdException w:name="heading 7" w:uiPriority="9" w:qFormat="1"/>
+    <w:lsdException w:name="heading 8" w:uiPriority="9" w:qFormat="1"/>
+    <w:lsdException w:name="heading 9" w:uiPriority="9" w:qFormat="1"/>
+    <w:lsdException w:name="toc 1" w:uiPriority="39"/>
+    <w:lsdException w:name="toc 2" w:uiPriority="39"/>
+    <w:lsdException w:name="toc 3" w:uiPriority="39"/>
+    <w:lsdException w:name="toc 4" w:uiPriority="39"/>
+    <w:lsdException w:name="toc 5" w:uiPriority="39"/>
+    <w:lsdException w:name="toc 6" w:uiPriority="39"/>
+    <w:lsdException w:name="toc 7" w:uiPriority="39"/>
+    <w:lsdException w:name="toc 8" w:uiPriority="39"/>
+    <w:lsdException w:name="toc 9" w:uiPriority="39"/>
+    <w:lsdException w:name="caption" w:uiPriority="35" w:qFormat="1"/>
+    <w:lsdException w:name="Title" w:semiHidden="0" w:uiPriority="10" w:unhideWhenUsed="0" w:qFormat="1"/>
+    <w:lsdException w:name="Default Paragraph Font" w:uiPriority="1"/>
+    <w:lsdException w:name="Subtitle" w:semiHidden="0" w:uiPriority="11" w:unhideWhenUsed="0" w:qFormat="1"/>
+    <w:lsdException w:name="Strong" w:semiHidden="0" w:uiPriority="22" w:unhideWhenUsed="0" w:qFormat="1"/>
+    <w:lsdException w:name="Emphasis" w:semiHidden="0" w:uiPriority="20" w:unhideWhenUsed="0" w:qFormat="1"/>
+    <w:lsdException w:name="Table Grid" w:semiHidden="0" w:uiPriority="39" w:unhideWhenUsed="0"/>
+    <w:lsdException w:name="Placeholder Text" w:unhideWhenUsed="0"/>
+    <w:lsdException w:name="No Spacing" w:semiHidden="0" w:uiPriority="1" w:unhideWhenUsed="0" w:qFormat="1"/>
+    <w:lsdException w:name="Light Shading" w:semiHidden="0" w:uiPriority="60" w:unhideWhenUsed="0"/>
+    <w:lsdException w:name="Light List" w:semiHidden="0" w:uiPriority="61" w:unhideWhenUsed="0"/>
+    <w:lsdException w:name="Light Grid" w:semiHidden="0" w:uiPriority="62" w:unhideWhenUsed="0"/>
+    <w:lsdException w:name="Medium Shading 1" w:semiHidden="0" w:uiPriority="63" w:unhideWhenUsed="0"/>
+    <w:lsdException w:name="Medium Shading 2" w:semiHidden="0" w:uiPriority="64" w:unhideWhenUsed="0"/>
+    <w:lsdException w:name="Medium List 1" w:semiHidden="0" w:uiPriority="65" w:unhideWhenUsed="0"/>
+    <w:lsdException w:name="Medium List 2" w:semiHidden="0" w:uiPriority="66" w:unhideWhenUsed="0"/>
+    <w:lsdException w:name="Medium Grid 1" w:semiHidden="0" w:uiPriority="67" w:unhideWhenUsed="0"/>
+    <w:lsdException w:name="Medium Grid 2" w:semiHidden="0" w:uiPriority="68" w:unhideWhenUsed="0"/>
+    <w:lsdException w:name="Medium Grid 3" w:semiHidden="0" w:uiPriority="69" w:unhideWhenUsed="0"/>
+    <w:lsdException w:name="Dark List" w:semiHidden="0" w:uiPriority="70" w:unhideWhenUsed="0"/>
+    <w:lsdException w:name="Colorful Shading" w:semiHidden="0" w:uiPriority="71" w:unhideWhenUsed="0"/>
+    <w:lsdException w:name="Colorful List" w:semiHidden="0" w:uiPriority="72" w:unhideWhenUsed="0"/>
+    <w:lsdException w:name="Colorful Grid" w:semiHidden="0" w:uiPriority="73" w:unhideWhenUsed="0"/>
+    <w:lsdException w:name="Light Shading Accent 1" w:semiHidden="0" w:uiPriority="60" w:unhideWhenUsed="0"/>
+    <w:lsdException w:name="Light List Accent 1" w:semiHidden="0" w:uiPriority="61" w:unhideWhenUsed="0"/>
+    <w:lsdException w:name="Light Grid Accent 1" w:semiHidden="0" w:uiPriority="62" w:unhideWhenUsed="0"/>
+    <w:lsdException w:name="Medium Shading 1 Accent 1" w:semiHidden="0" w:uiPriority="63" w:unhideWhenUsed="0"/>
+    <w:lsdException w:name="Medium Shading 2 Accent 1" w:semiHidden="0" w:uiPriority="64" w:unhideWhenUsed="0"/>
+    <w:lsdException w:name="Medium List 1 Accent 1" w:semiHidden="0" w:uiPriority="65" w:unhideWhenUsed="0"/>
+    <w:lsdException w:name="Revision" w:unhideWhenUsed="0"/>
+    <w:lsdException w:name="List Paragraph" w:semiHidden="0" w:uiPriority="34" w:unhideWhenUsed="0" w:qFormat="1"/>
+    <w:lsdException w:name="Quote" w:semiHidden="0" w:uiPriority="29" w:unhideWhenUsed="0" w:qFormat="1"/>
+    <w:lsdException w:name="Intense Quote" w:semiHidden="0" w:uiPriority="30" w:unhideWhenUsed="0" w:qFormat="1"/>
+    <w:lsdException w:name="Medium List 2 Accent 1" w:semiHidden="0" w:uiPriority="66" w:unhideWhenUsed="0"/>
+    <w:lsdException w:name="Medium Grid 1 Accent 1" w:semiHidden="0" w:uiPriority="67" w:unhideWhenUsed="0"/>
+    <w:lsdException w:name="Medium Grid 2 Accent 1" w:semiHidden="0" w:uiPriority="68" w:unhideWhenUsed="0"/>
+    <w:lsdException w:name="Medium Grid 3 Accent 1" w:semiHidden="0" w:uiPriority="69" w:unhideWhenUsed="0"/>
+    <w:lsdException w:name="Dark List Accent 1" w:semiHidden="0" w:uiPriority="70" w:unhideWhenUsed="0"/>
+    <w:lsdException w:name="Colorful Shading Accent 1" w:semiHidden="0" w:uiPriority="71" w:unhideWhenUsed="0"/>
+    <w:lsdException w:name="Colorful List Accent 1" w:semiHidden="0" w:uiPriority="72" w:unhideWhenUsed="0"/>
+    <w:lsdException w:name="Colorful Grid Accent 1" w:semiHidden="0" w:uiPriority="73" w:unhideWhenUsed="0"/>
+    <w:lsdException w:name="Light Shading Accent 2" w:semiHidden="0" w:uiPriority="60" w:unhideWhenUsed="0"/>
+    <w:lsdException w:name="Light List Accent 2" w:semiHidden="0" w:uiPriority="61" w:unhideWhenUsed="0"/>
+    <w:lsdException w:name="Light Grid Accent 2" w:semiHidden="0" w:uiPriority="62" w:unhideWhenUsed="0"/>
+    <w:lsdException w:name="Medium Shading 1 Accent 2" w:semiHidden="0" w:uiPriority="63" w:unhideWhenUsed="0"/>
+    <w:lsdException w:name="Medium Shading 2 Accent 2" w:semiHidden="0" w:uiPriority="64" w:unhideWhenUsed="0"/>
+    <w:lsdException w:name="Medium List 1 Accent 2" w:semiHidden="0" w:uiPriority="65" w:unhideWhenUsed="0"/>
+    <w:lsdException w:name="Medium List 2 Accent 2" w:semiHidden="0" w:uiPriority="66" w:unhideWhenUsed="0"/>
+    <w:lsdException w:name="Medium Grid 1 Accent 2" w:semiHidden="0" w:uiPriority="67" w:unhideWhenUsed="0"/>
+    <w:lsdException w:name="Medium Grid 2 Accent 2" w:semiHidden="0" w:uiPriority="68" w:unhideWhenUsed="0"/>
+    <w:lsdException w:name="Medium Grid 3 Accent 2" w:semiHidden="0" w:uiPriority="69" w:unhideWhenUsed="0"/>
+    <w:lsdException w:name="Dark List Accent 2" w:semiHidden="0" w:uiPriority="70" w:unhideWhenUsed="0"/>
+    <w:lsdException w:name="Colorful Shading Accent 2" w:semiHidden="0" w:uiPriority="71" w:unhideWhenUsed="0"/>
+    <w:lsdException w:name="Colorful List Accent 2" w:semiHidden="0" w:uiPriority="72" w:unhideWhenUsed="0"/>
+    <w:lsdException w:name="Colorful Grid Accent 2" w:semiHidden="0" w:uiPriority="73" w:unhideWhenUsed="0"/>
+    <w:lsdException w:name="Light Shading Accent 3" w:semiHidden="0" w:uiPriority="60" w:unhideWhenUsed="0"/>
+    <w:lsdException w:name="Light List Accent 3" w:semiHidden="0" w:uiPriority="61" w:unhideWhenUsed="0"/>
+    <w:lsdException w:name="Light Grid Accent 3" w:semiHidden="0" w:uiPriority="62" w:unhideWhenUsed="0"/>
+    <w:lsdException w:name="Medium Shading 1 Accent 3" w:semiHidden="0" w:uiPriority="63" w:unhideWhenUsed="0"/>
+    <w:lsdException w:name="Medium Shading 2 Accent 3" w:semiHidden="0" w:uiPriority="64" w:unhideWhenUsed="0"/>
+    <w:lsdException w:name="Medium List 1 Accent 3" w:semiHidden="0" w:uiPriority="65" w:unhideWhenUsed="0"/>
+    <w:lsdException w:name="Medium List 2 Accent 3" w:semiHidden="0" w:uiPriority="66" w:unhideWhenUsed="0"/>
+    <w:lsdException w:name="Medium Grid 1 Accent 3" w:semiHidden="0" w:uiPriority="67" w:unhideWhenUsed="0"/>
+    <w:lsdException w:name="Medium Grid 2 Accent 3" w:semiHidden="0" w:uiPriority="68" w:unhideWhenUsed="0"/>
+    <w:lsdException w:name="Medium Grid 3 Accent 3" w:semiHidden="0" w:uiPriority="69" w:unhideWhenUsed="0"/>
+    <w:lsdException w:name="Dark List Accent 3" w:semiHidden="0" w:uiPriority="70" w:unhideWhenUsed="0"/>
+    <w:lsdException w:name="Colorful Shading Accent 3" w:semiHidden="0" w:uiPriority="71" w:unhideWhenUsed="0"/>
+    <w:lsdException w:name="Colorful List Accent 3" w:semiHidden="0" w:uiPriority="72" w:unhideWhenUsed="0"/>
+    <w:lsdException w:name="Colorful Grid Accent 3" w:semiHidden="0" w:uiPriority="73" w:unhideWhenUsed="0"/>
+    <w:lsdException w:name="Light Shading Accent 4" w:semiHidden="0" w:uiPriority="60" w:unhideWhenUsed="0"/>
+    <w:lsdException w:name="Light List Accent 4" w:semiHidden="0" w:uiPriority="61" w:unhideWhenUsed="0"/>
+    <w:lsdException w:name="Light Grid Accent 4" w:semiHidden="0" w:uiPriority="62" w:unhideWhenUsed="0"/>
+    <w:lsdException w:name="Medium Shading 1 Accent 4" w:semiHidden="0" w:uiPriority="63" w:unhideWhenUsed="0"/>
+    <w:lsdException w:name="Medium Shading 2 Accent 4" w:semiHidden="0" w:uiPriority="64" w:unhideWhenUsed="0"/>
+    <w:lsdException w:name="Medium List 1 Accent 4" w:semiHidden="0" w:uiPriority="65" w:unhideWhenUsed="0"/>
+    <w:lsdException w:name="Medium List 2 Accent 4" w:semiHidden="0" w:uiPriority="66" w:unhideWhenUsed="0"/>
+    <w:lsdException w:name="Medium Grid 1 Accent 4" w:semiHidden="0" w:uiPriority="67" w:unhideWhenUsed="0"/>
+    <w:lsdException w:name="Medium Grid 2 Accent 4" w:semiHidden="0" w:uiPriority="68" w:unhideWhenUsed="0"/>
+    <w:lsdException w:name="Medium Grid 3 Accent 4" w:semiHidden="0" w:uiPriority="69" w:unhideWhenUsed="0"/>
+    <w:lsdException w:name="Dark List Accent 4" w:semiHidden="0" w:uiPriority="70" w:unhideWhenUsed="0"/>
+    <w:lsdException w:name="Colorful Shading Accent 4" w:semiHidden="0" w:uiPriority="71" w:unhideWhenUsed="0"/>
+    <w:lsdException w:name="Colorful List Accent 4" w:semiHidden="0" w:uiPriority="72" w:unhideWhenUsed="0"/>
+    <w:lsdException w:name="Colorful Grid Accent 4" w:semiHidden="0" w:uiPriority="73" w:unhideWhenUsed="0"/>
+    <w:lsdException w:name="Light Shading Accent 5" w:semiHidden="0" w:uiPriority="60" w:unhideWhenUsed="0"/>
+    <w:lsdException w:name="Light List Accent 5" w:semiHidden="0" w:uiPriority="61" w:unhideWhenUsed="0"/>
+    <w:lsdException w:name="Light Grid Accent 5" w:semiHidden="0" w:uiPriority="62" w:unhideWhenUsed="0"/>
+    <w:lsdException w:name="Medium Shading 1 Accent 5" w:semiHidden="0" w:uiPriority="63" w:unhideWhenUsed="0"/>
+    <w:lsdException w:name="Medium Shading 2 Accent 5" w:semiHidden="0" w:uiPriority="64" w:unhideWhenUsed="0"/>
+    <w:lsdException w:name="Medium List 1 Accent 5" w:semiHidden="0" w:uiPriority="65" w:unhideWhenUsed="0"/>
+    <w:lsdException w:name="Medium List 2 Accent 5" w:semiHidden="0" w:uiPriority="66" w:unhideWhenUsed="0"/>
+    <w:lsdException w:name="Medium Grid 1 Accent 5" w:semiHidden="0" w:uiPriority="67" w:unhideWhenUsed="0"/>
+    <w:lsdException w:name="Medium Grid 2 Accent 5" w:semiHidden="0" w:uiPriority="68" w:unhideWhenUsed="0"/>
+    <w:lsdException w:name="Medium Grid 3 Accent 5" w:semiHidden="0" w:uiPriority="69" w:unhideWhenUsed="0"/>
+    <w:lsdException w:name="Dark List Accent 5" w:semiHidden="0" w:uiPriority="70" w:unhideWhenUsed="0"/>
+    <w:lsdException w:name="Colorful Shading Accent 5" w:semiHidden="0" w:uiPriority="71" w:unhideWhenUsed="0"/>
+    <w:lsdException w:name="Colorful List Accent 5" w:semiHidden="0" w:uiPriority="72" w:unhideWhenUsed="0"/>
+    <w:lsdException w:name="Colorful Grid Accent 5" w:semiHidden="0" w:uiPriority="73" w:unhideWhenUsed="0"/>
+    <w:lsdException w:name="Light Shading Accent 6" w:semiHidden="0" w:uiPriority="60" w:unhideWhenUsed="0"/>
+    <w:lsdException w:name="Light List Accent 6" w:semiHidden="0" w:uiPriority="61" w:unhideWhenUsed="0"/>
+    <w:lsdException w:name="Light Grid Accent 6" w:semiHidden="0" w:uiPriority="62" w:unhideWhenUsed="0"/>
+    <w:lsdException w:name="Medium Shading 1 Accent 6" w:semiHidden="0" w:uiPriority="63" w:unhideWhenUsed="0"/>
+    <w:lsdException w:name="Medium Shading 2 Accent 6" w:semiHidden="0" w:uiPriority="64" w:unhideWhenUsed="0"/>
+    <w:lsdException w:name="Medium List 1 Accent 6" w:semiHidden="0" w:uiPriority="65" w:unhideWhenUsed="0"/>
+    <w:lsdException w:name="Medium List 2 Accent 6" w:semiHidden="0" w:uiPriority="66" w:unhideWhenUsed="0"/>
+    <w:lsdException w:name="Medium Grid 1 Accent 6" w:semiHidden="0" w:uiPriority="67" w:unhideWhenUsed="0"/>
+    <w:lsdException w:name="Medium Grid 2 Accent 6" w:semiHidden="0" w:uiPriority="68" w:unhideWhenUsed="0"/>
+    <w:lsdException w:name="Medium Grid 3 Accent 6" w:semiHidden="0" w:uiPriority="69" w:unhideWhenUsed="0"/>
+    <w:lsdException w:name="Dark List Accent 6" w:semiHidden="0" w:uiPriority="70" w:unhideWhenUsed="0"/>
+    <w:lsdException w:name="Colorful Shading Accent 6" w:semiHidden="0" w:uiPriority="71" w:unhideWhenUsed="0"/>
+    <w:lsdException w:name="Colorful List Accent 6" w:semiHidden="0" w:uiPriority="72" w:unhideWhenUsed="0"/>
+    <w:lsdException w:name="Colorful Grid Accent 6" w:semiHidden="0" w:uiPriority="73" w:unhideWhenUsed="0"/>
+    <w:lsdException w:name="Subtle Emphasis" w:semiHidden="0" w:uiPriority="19" w:unhideWhenUsed="0" w:qFormat="1"/>
+    <w:lsdException w:name="Intense Emphasis" w:semiHidden="0" w:uiPriority="21" w:unhideWhenUsed="0" w:qFormat="1"/>
+    <w:lsdException w:name="Subtle Reference" w:semiHidden="0" w:uiPriority="31" w:unhideWhenUsed="0" w:qFormat="1"/>
+    <w:lsdException w:name="Intense Reference" w:semiHidden="0" w:uiPriority="32" w:unhideWhenUsed="0" w:qFormat="1"/>
+    <w:lsdException w:name="Book Title" w:semiHidden="0" w:uiPriority="33" w:unhideWhenUsed="0" w:qFormat="1"/>
+    <w:lsdException w:name="Bibliography" w:uiPriority="37"/>
+    <w:lsdException w:name="TOC Heading" w:uiPriority="39" w:qFormat="1"/>
   </w:latentStyles>
   <w:style w:type="paragraph" w:default="1" w:styleId="Normal">
     <w:name w:val="Normal"/>
@@ -1814,6 +1748,460 @@
       <w:kern w:val="28"/>
       <w:sz w:val="56"/>
       <w:szCs w:val="56"/>
+    </w:rPr>
+  </w:style>
+  <w:style w:type="character" w:styleId="CommentReference">
+    <w:name w:val="annotation reference"/>
+    <w:basedOn w:val="DefaultParagraphFont"/>
+    <w:uiPriority w:val="99"/>
+    <w:semiHidden/>
+    <w:unhideWhenUsed/>
+    <w:rsid w:val="009759A6"/>
+    <w:rPr>
+      <w:sz w:val="16"/>
+      <w:szCs w:val="16"/>
+    </w:rPr>
+  </w:style>
+  <w:style w:type="paragraph" w:styleId="CommentText">
+    <w:name w:val="annotation text"/>
+    <w:basedOn w:val="Normal"/>
+    <w:link w:val="CommentTextChar"/>
+    <w:uiPriority w:val="99"/>
+    <w:semiHidden/>
+    <w:unhideWhenUsed/>
+    <w:rsid w:val="009759A6"/>
+    <w:pPr>
+      <w:spacing w:line="240" w:lineRule="auto"/>
+    </w:pPr>
+    <w:rPr>
+      <w:sz w:val="20"/>
+      <w:szCs w:val="20"/>
+    </w:rPr>
+  </w:style>
+  <w:style w:type="character" w:customStyle="1" w:styleId="CommentTextChar">
+    <w:name w:val="Comment Text Char"/>
+    <w:basedOn w:val="DefaultParagraphFont"/>
+    <w:link w:val="CommentText"/>
+    <w:uiPriority w:val="99"/>
+    <w:semiHidden/>
+    <w:rsid w:val="009759A6"/>
+    <w:rPr>
+      <w:sz w:val="20"/>
+      <w:szCs w:val="20"/>
+    </w:rPr>
+  </w:style>
+  <w:style w:type="paragraph" w:styleId="CommentSubject">
+    <w:name w:val="annotation subject"/>
+    <w:basedOn w:val="CommentText"/>
+    <w:next w:val="CommentText"/>
+    <w:link w:val="CommentSubjectChar"/>
+    <w:uiPriority w:val="99"/>
+    <w:semiHidden/>
+    <w:unhideWhenUsed/>
+    <w:rsid w:val="009759A6"/>
+    <w:rPr>
+      <w:b/>
+      <w:bCs/>
+    </w:rPr>
+  </w:style>
+  <w:style w:type="character" w:customStyle="1" w:styleId="CommentSubjectChar">
+    <w:name w:val="Comment Subject Char"/>
+    <w:basedOn w:val="CommentTextChar"/>
+    <w:link w:val="CommentSubject"/>
+    <w:uiPriority w:val="99"/>
+    <w:semiHidden/>
+    <w:rsid w:val="009759A6"/>
+    <w:rPr>
+      <w:b/>
+      <w:bCs/>
+      <w:sz w:val="20"/>
+      <w:szCs w:val="20"/>
+    </w:rPr>
+  </w:style>
+  <w:style w:type="paragraph" w:styleId="BalloonText">
+    <w:name w:val="Balloon Text"/>
+    <w:basedOn w:val="Normal"/>
+    <w:link w:val="BalloonTextChar"/>
+    <w:uiPriority w:val="99"/>
+    <w:semiHidden/>
+    <w:unhideWhenUsed/>
+    <w:rsid w:val="009759A6"/>
+    <w:pPr>
+      <w:spacing w:after="0" w:line="240" w:lineRule="auto"/>
+    </w:pPr>
+    <w:rPr>
+      <w:rFonts w:ascii="Tahoma" w:hAnsi="Tahoma" w:cs="Tahoma"/>
+      <w:sz w:val="16"/>
+      <w:szCs w:val="16"/>
+    </w:rPr>
+  </w:style>
+  <w:style w:type="character" w:customStyle="1" w:styleId="BalloonTextChar">
+    <w:name w:val="Balloon Text Char"/>
+    <w:basedOn w:val="DefaultParagraphFont"/>
+    <w:link w:val="BalloonText"/>
+    <w:uiPriority w:val="99"/>
+    <w:semiHidden/>
+    <w:rsid w:val="009759A6"/>
+    <w:rPr>
+      <w:rFonts w:ascii="Tahoma" w:hAnsi="Tahoma" w:cs="Tahoma"/>
+      <w:sz w:val="16"/>
+      <w:szCs w:val="16"/>
+    </w:rPr>
+  </w:style>
+</w:styles>
+</file>
+
+<file path=word/stylesWithEffects.xml><?xml version="1.0" encoding="utf-8"?>
+<w:styles xmlns:wpc="http://schemas.microsoft.com/office/word/2010/wordprocessingCanvas" xmlns:mc="http://schemas.openxmlformats.org/markup-compatibility/2006" xmlns:o="urn:schemas-microsoft-com:office:office" xmlns:r="http://schemas.openxmlformats.org/officeDocument/2006/relationships" xmlns:m="http://schemas.openxmlformats.org/officeDocument/2006/math" xmlns:v="urn:schemas-microsoft-com:vml" xmlns:wp14="http://schemas.microsoft.com/office/word/2010/wordprocessingDrawing" xmlns:wp="http://schemas.openxmlformats.org/drawingml/2006/wordprocessingDrawing" xmlns:w10="urn:schemas-microsoft-com:office:word" xmlns:w="http://schemas.openxmlformats.org/wordprocessingml/2006/main" xmlns:w14="http://schemas.microsoft.com/office/word/2010/wordml" xmlns:wpg="http://schemas.microsoft.com/office/word/2010/wordprocessingGroup" xmlns:wpi="http://schemas.microsoft.com/office/word/2010/wordprocessingInk" xmlns:wne="http://schemas.microsoft.com/office/word/2006/wordml" xmlns:wps="http://schemas.microsoft.com/office/word/2010/wordprocessingShape" mc:Ignorable="w14 wp14">
+  <w:docDefaults>
+    <w:rPrDefault>
+      <w:rPr>
+        <w:rFonts w:asciiTheme="minorHAnsi" w:eastAsiaTheme="minorHAnsi" w:hAnsiTheme="minorHAnsi" w:cstheme="minorBidi"/>
+        <w:sz w:val="22"/>
+        <w:szCs w:val="22"/>
+        <w:lang w:val="en-GB" w:eastAsia="en-US" w:bidi="ar-SA"/>
+      </w:rPr>
+    </w:rPrDefault>
+    <w:pPrDefault>
+      <w:pPr>
+        <w:spacing w:after="160" w:line="259" w:lineRule="auto"/>
+      </w:pPr>
+    </w:pPrDefault>
+  </w:docDefaults>
+  <w:latentStyles w:defLockedState="0" w:defUIPriority="99" w:defSemiHidden="1" w:defUnhideWhenUsed="1" w:defQFormat="0" w:count="267">
+    <w:lsdException w:name="Normal" w:semiHidden="0" w:uiPriority="0" w:unhideWhenUsed="0" w:qFormat="1"/>
+    <w:lsdException w:name="heading 1" w:semiHidden="0" w:uiPriority="9" w:unhideWhenUsed="0" w:qFormat="1"/>
+    <w:lsdException w:name="heading 2" w:uiPriority="9" w:qFormat="1"/>
+    <w:lsdException w:name="heading 3" w:uiPriority="9" w:qFormat="1"/>
+    <w:lsdException w:name="heading 4" w:uiPriority="9" w:qFormat="1"/>
+    <w:lsdException w:name="heading 5" w:uiPriority="9" w:qFormat="1"/>
+    <w:lsdException w:name="heading 6" w:uiPriority="9" w:qFormat="1"/>
+    <w:lsdException w:name="heading 7" w:uiPriority="9" w:qFormat="1"/>
+    <w:lsdException w:name="heading 8" w:uiPriority="9" w:qFormat="1"/>
+    <w:lsdException w:name="heading 9" w:uiPriority="9" w:qFormat="1"/>
+    <w:lsdException w:name="toc 1" w:uiPriority="39"/>
+    <w:lsdException w:name="toc 2" w:uiPriority="39"/>
+    <w:lsdException w:name="toc 3" w:uiPriority="39"/>
+    <w:lsdException w:name="toc 4" w:uiPriority="39"/>
+    <w:lsdException w:name="toc 5" w:uiPriority="39"/>
+    <w:lsdException w:name="toc 6" w:uiPriority="39"/>
+    <w:lsdException w:name="toc 7" w:uiPriority="39"/>
+    <w:lsdException w:name="toc 8" w:uiPriority="39"/>
+    <w:lsdException w:name="toc 9" w:uiPriority="39"/>
+    <w:lsdException w:name="caption" w:uiPriority="35" w:qFormat="1"/>
+    <w:lsdException w:name="Title" w:semiHidden="0" w:uiPriority="10" w:unhideWhenUsed="0" w:qFormat="1"/>
+    <w:lsdException w:name="Default Paragraph Font" w:uiPriority="1"/>
+    <w:lsdException w:name="Subtitle" w:semiHidden="0" w:uiPriority="11" w:unhideWhenUsed="0" w:qFormat="1"/>
+    <w:lsdException w:name="Strong" w:semiHidden="0" w:uiPriority="22" w:unhideWhenUsed="0" w:qFormat="1"/>
+    <w:lsdException w:name="Emphasis" w:semiHidden="0" w:uiPriority="20" w:unhideWhenUsed="0" w:qFormat="1"/>
+    <w:lsdException w:name="Table Grid" w:semiHidden="0" w:uiPriority="39" w:unhideWhenUsed="0"/>
+    <w:lsdException w:name="Placeholder Text" w:unhideWhenUsed="0"/>
+    <w:lsdException w:name="No Spacing" w:semiHidden="0" w:uiPriority="1" w:unhideWhenUsed="0" w:qFormat="1"/>
+    <w:lsdException w:name="Light Shading" w:semiHidden="0" w:uiPriority="60" w:unhideWhenUsed="0"/>
+    <w:lsdException w:name="Light List" w:semiHidden="0" w:uiPriority="61" w:unhideWhenUsed="0"/>
+    <w:lsdException w:name="Light Grid" w:semiHidden="0" w:uiPriority="62" w:unhideWhenUsed="0"/>
+    <w:lsdException w:name="Medium Shading 1" w:semiHidden="0" w:uiPriority="63" w:unhideWhenUsed="0"/>
+    <w:lsdException w:name="Medium Shading 2" w:semiHidden="0" w:uiPriority="64" w:unhideWhenUsed="0"/>
+    <w:lsdException w:name="Medium List 1" w:semiHidden="0" w:uiPriority="65" w:unhideWhenUsed="0"/>
+    <w:lsdException w:name="Medium List 2" w:semiHidden="0" w:uiPriority="66" w:unhideWhenUsed="0"/>
+    <w:lsdException w:name="Medium Grid 1" w:semiHidden="0" w:uiPriority="67" w:unhideWhenUsed="0"/>
+    <w:lsdException w:name="Medium Grid 2" w:semiHidden="0" w:uiPriority="68" w:unhideWhenUsed="0"/>
+    <w:lsdException w:name="Medium Grid 3" w:semiHidden="0" w:uiPriority="69" w:unhideWhenUsed="0"/>
+    <w:lsdException w:name="Dark List" w:semiHidden="0" w:uiPriority="70" w:unhideWhenUsed="0"/>
+    <w:lsdException w:name="Colorful Shading" w:semiHidden="0" w:uiPriority="71" w:unhideWhenUsed="0"/>
+    <w:lsdException w:name="Colorful List" w:semiHidden="0" w:uiPriority="72" w:unhideWhenUsed="0"/>
+    <w:lsdException w:name="Colorful Grid" w:semiHidden="0" w:uiPriority="73" w:unhideWhenUsed="0"/>
+    <w:lsdException w:name="Light Shading Accent 1" w:semiHidden="0" w:uiPriority="60" w:unhideWhenUsed="0"/>
+    <w:lsdException w:name="Light List Accent 1" w:semiHidden="0" w:uiPriority="61" w:unhideWhenUsed="0"/>
+    <w:lsdException w:name="Light Grid Accent 1" w:semiHidden="0" w:uiPriority="62" w:unhideWhenUsed="0"/>
+    <w:lsdException w:name="Medium Shading 1 Accent 1" w:semiHidden="0" w:uiPriority="63" w:unhideWhenUsed="0"/>
+    <w:lsdException w:name="Medium Shading 2 Accent 1" w:semiHidden="0" w:uiPriority="64" w:unhideWhenUsed="0"/>
+    <w:lsdException w:name="Medium List 1 Accent 1" w:semiHidden="0" w:uiPriority="65" w:unhideWhenUsed="0"/>
+    <w:lsdException w:name="Revision" w:unhideWhenUsed="0"/>
+    <w:lsdException w:name="List Paragraph" w:semiHidden="0" w:uiPriority="34" w:unhideWhenUsed="0" w:qFormat="1"/>
+    <w:lsdException w:name="Quote" w:semiHidden="0" w:uiPriority="29" w:unhideWhenUsed="0" w:qFormat="1"/>
+    <w:lsdException w:name="Intense Quote" w:semiHidden="0" w:uiPriority="30" w:unhideWhenUsed="0" w:qFormat="1"/>
+    <w:lsdException w:name="Medium List 2 Accent 1" w:semiHidden="0" w:uiPriority="66" w:unhideWhenUsed="0"/>
+    <w:lsdException w:name="Medium Grid 1 Accent 1" w:semiHidden="0" w:uiPriority="67" w:unhideWhenUsed="0"/>
+    <w:lsdException w:name="Medium Grid 2 Accent 1" w:semiHidden="0" w:uiPriority="68" w:unhideWhenUsed="0"/>
+    <w:lsdException w:name="Medium Grid 3 Accent 1" w:semiHidden="0" w:uiPriority="69" w:unhideWhenUsed="0"/>
+    <w:lsdException w:name="Dark List Accent 1" w:semiHidden="0" w:uiPriority="70" w:unhideWhenUsed="0"/>
+    <w:lsdException w:name="Colorful Shading Accent 1" w:semiHidden="0" w:uiPriority="71" w:unhideWhenUsed="0"/>
+    <w:lsdException w:name="Colorful List Accent 1" w:semiHidden="0" w:uiPriority="72" w:unhideWhenUsed="0"/>
+    <w:lsdException w:name="Colorful Grid Accent 1" w:semiHidden="0" w:uiPriority="73" w:unhideWhenUsed="0"/>
+    <w:lsdException w:name="Light Shading Accent 2" w:semiHidden="0" w:uiPriority="60" w:unhideWhenUsed="0"/>
+    <w:lsdException w:name="Light List Accent 2" w:semiHidden="0" w:uiPriority="61" w:unhideWhenUsed="0"/>
+    <w:lsdException w:name="Light Grid Accent 2" w:semiHidden="0" w:uiPriority="62" w:unhideWhenUsed="0"/>
+    <w:lsdException w:name="Medium Shading 1 Accent 2" w:semiHidden="0" w:uiPriority="63" w:unhideWhenUsed="0"/>
+    <w:lsdException w:name="Medium Shading 2 Accent 2" w:semiHidden="0" w:uiPriority="64" w:unhideWhenUsed="0"/>
+    <w:lsdException w:name="Medium List 1 Accent 2" w:semiHidden="0" w:uiPriority="65" w:unhideWhenUsed="0"/>
+    <w:lsdException w:name="Medium List 2 Accent 2" w:semiHidden="0" w:uiPriority="66" w:unhideWhenUsed="0"/>
+    <w:lsdException w:name="Medium Grid 1 Accent 2" w:semiHidden="0" w:uiPriority="67" w:unhideWhenUsed="0"/>
+    <w:lsdException w:name="Medium Grid 2 Accent 2" w:semiHidden="0" w:uiPriority="68" w:unhideWhenUsed="0"/>
+    <w:lsdException w:name="Medium Grid 3 Accent 2" w:semiHidden="0" w:uiPriority="69" w:unhideWhenUsed="0"/>
+    <w:lsdException w:name="Dark List Accent 2" w:semiHidden="0" w:uiPriority="70" w:unhideWhenUsed="0"/>
+    <w:lsdException w:name="Colorful Shading Accent 2" w:semiHidden="0" w:uiPriority="71" w:unhideWhenUsed="0"/>
+    <w:lsdException w:name="Colorful List Accent 2" w:semiHidden="0" w:uiPriority="72" w:unhideWhenUsed="0"/>
+    <w:lsdException w:name="Colorful Grid Accent 2" w:semiHidden="0" w:uiPriority="73" w:unhideWhenUsed="0"/>
+    <w:lsdException w:name="Light Shading Accent 3" w:semiHidden="0" w:uiPriority="60" w:unhideWhenUsed="0"/>
+    <w:lsdException w:name="Light List Accent 3" w:semiHidden="0" w:uiPriority="61" w:unhideWhenUsed="0"/>
+    <w:lsdException w:name="Light Grid Accent 3" w:semiHidden="0" w:uiPriority="62" w:unhideWhenUsed="0"/>
+    <w:lsdException w:name="Medium Shading 1 Accent 3" w:semiHidden="0" w:uiPriority="63" w:unhideWhenUsed="0"/>
+    <w:lsdException w:name="Medium Shading 2 Accent 3" w:semiHidden="0" w:uiPriority="64" w:unhideWhenUsed="0"/>
+    <w:lsdException w:name="Medium List 1 Accent 3" w:semiHidden="0" w:uiPriority="65" w:unhideWhenUsed="0"/>
+    <w:lsdException w:name="Medium List 2 Accent 3" w:semiHidden="0" w:uiPriority="66" w:unhideWhenUsed="0"/>
+    <w:lsdException w:name="Medium Grid 1 Accent 3" w:semiHidden="0" w:uiPriority="67" w:unhideWhenUsed="0"/>
+    <w:lsdException w:name="Medium Grid 2 Accent 3" w:semiHidden="0" w:uiPriority="68" w:unhideWhenUsed="0"/>
+    <w:lsdException w:name="Medium Grid 3 Accent 3" w:semiHidden="0" w:uiPriority="69" w:unhideWhenUsed="0"/>
+    <w:lsdException w:name="Dark List Accent 3" w:semiHidden="0" w:uiPriority="70" w:unhideWhenUsed="0"/>
+    <w:lsdException w:name="Colorful Shading Accent 3" w:semiHidden="0" w:uiPriority="71" w:unhideWhenUsed="0"/>
+    <w:lsdException w:name="Colorful List Accent 3" w:semiHidden="0" w:uiPriority="72" w:unhideWhenUsed="0"/>
+    <w:lsdException w:name="Colorful Grid Accent 3" w:semiHidden="0" w:uiPriority="73" w:unhideWhenUsed="0"/>
+    <w:lsdException w:name="Light Shading Accent 4" w:semiHidden="0" w:uiPriority="60" w:unhideWhenUsed="0"/>
+    <w:lsdException w:name="Light List Accent 4" w:semiHidden="0" w:uiPriority="61" w:unhideWhenUsed="0"/>
+    <w:lsdException w:name="Light Grid Accent 4" w:semiHidden="0" w:uiPriority="62" w:unhideWhenUsed="0"/>
+    <w:lsdException w:name="Medium Shading 1 Accent 4" w:semiHidden="0" w:uiPriority="63" w:unhideWhenUsed="0"/>
+    <w:lsdException w:name="Medium Shading 2 Accent 4" w:semiHidden="0" w:uiPriority="64" w:unhideWhenUsed="0"/>
+    <w:lsdException w:name="Medium List 1 Accent 4" w:semiHidden="0" w:uiPriority="65" w:unhideWhenUsed="0"/>
+    <w:lsdException w:name="Medium List 2 Accent 4" w:semiHidden="0" w:uiPriority="66" w:unhideWhenUsed="0"/>
+    <w:lsdException w:name="Medium Grid 1 Accent 4" w:semiHidden="0" w:uiPriority="67" w:unhideWhenUsed="0"/>
+    <w:lsdException w:name="Medium Grid 2 Accent 4" w:semiHidden="0" w:uiPriority="68" w:unhideWhenUsed="0"/>
+    <w:lsdException w:name="Medium Grid 3 Accent 4" w:semiHidden="0" w:uiPriority="69" w:unhideWhenUsed="0"/>
+    <w:lsdException w:name="Dark List Accent 4" w:semiHidden="0" w:uiPriority="70" w:unhideWhenUsed="0"/>
+    <w:lsdException w:name="Colorful Shading Accent 4" w:semiHidden="0" w:uiPriority="71" w:unhideWhenUsed="0"/>
+    <w:lsdException w:name="Colorful List Accent 4" w:semiHidden="0" w:uiPriority="72" w:unhideWhenUsed="0"/>
+    <w:lsdException w:name="Colorful Grid Accent 4" w:semiHidden="0" w:uiPriority="73" w:unhideWhenUsed="0"/>
+    <w:lsdException w:name="Light Shading Accent 5" w:semiHidden="0" w:uiPriority="60" w:unhideWhenUsed="0"/>
+    <w:lsdException w:name="Light List Accent 5" w:semiHidden="0" w:uiPriority="61" w:unhideWhenUsed="0"/>
+    <w:lsdException w:name="Light Grid Accent 5" w:semiHidden="0" w:uiPriority="62" w:unhideWhenUsed="0"/>
+    <w:lsdException w:name="Medium Shading 1 Accent 5" w:semiHidden="0" w:uiPriority="63" w:unhideWhenUsed="0"/>
+    <w:lsdException w:name="Medium Shading 2 Accent 5" w:semiHidden="0" w:uiPriority="64" w:unhideWhenUsed="0"/>
+    <w:lsdException w:name="Medium List 1 Accent 5" w:semiHidden="0" w:uiPriority="65" w:unhideWhenUsed="0"/>
+    <w:lsdException w:name="Medium List 2 Accent 5" w:semiHidden="0" w:uiPriority="66" w:unhideWhenUsed="0"/>
+    <w:lsdException w:name="Medium Grid 1 Accent 5" w:semiHidden="0" w:uiPriority="67" w:unhideWhenUsed="0"/>
+    <w:lsdException w:name="Medium Grid 2 Accent 5" w:semiHidden="0" w:uiPriority="68" w:unhideWhenUsed="0"/>
+    <w:lsdException w:name="Medium Grid 3 Accent 5" w:semiHidden="0" w:uiPriority="69" w:unhideWhenUsed="0"/>
+    <w:lsdException w:name="Dark List Accent 5" w:semiHidden="0" w:uiPriority="70" w:unhideWhenUsed="0"/>
+    <w:lsdException w:name="Colorful Shading Accent 5" w:semiHidden="0" w:uiPriority="71" w:unhideWhenUsed="0"/>
+    <w:lsdException w:name="Colorful List Accent 5" w:semiHidden="0" w:uiPriority="72" w:unhideWhenUsed="0"/>
+    <w:lsdException w:name="Colorful Grid Accent 5" w:semiHidden="0" w:uiPriority="73" w:unhideWhenUsed="0"/>
+    <w:lsdException w:name="Light Shading Accent 6" w:semiHidden="0" w:uiPriority="60" w:unhideWhenUsed="0"/>
+    <w:lsdException w:name="Light List Accent 6" w:semiHidden="0" w:uiPriority="61" w:unhideWhenUsed="0"/>
+    <w:lsdException w:name="Light Grid Accent 6" w:semiHidden="0" w:uiPriority="62" w:unhideWhenUsed="0"/>
+    <w:lsdException w:name="Medium Shading 1 Accent 6" w:semiHidden="0" w:uiPriority="63" w:unhideWhenUsed="0"/>
+    <w:lsdException w:name="Medium Shading 2 Accent 6" w:semiHidden="0" w:uiPriority="64" w:unhideWhenUsed="0"/>
+    <w:lsdException w:name="Medium List 1 Accent 6" w:semiHidden="0" w:uiPriority="65" w:unhideWhenUsed="0"/>
+    <w:lsdException w:name="Medium List 2 Accent 6" w:semiHidden="0" w:uiPriority="66" w:unhideWhenUsed="0"/>
+    <w:lsdException w:name="Medium Grid 1 Accent 6" w:semiHidden="0" w:uiPriority="67" w:unhideWhenUsed="0"/>
+    <w:lsdException w:name="Medium Grid 2 Accent 6" w:semiHidden="0" w:uiPriority="68" w:unhideWhenUsed="0"/>
+    <w:lsdException w:name="Medium Grid 3 Accent 6" w:semiHidden="0" w:uiPriority="69" w:unhideWhenUsed="0"/>
+    <w:lsdException w:name="Dark List Accent 6" w:semiHidden="0" w:uiPriority="70" w:unhideWhenUsed="0"/>
+    <w:lsdException w:name="Colorful Shading Accent 6" w:semiHidden="0" w:uiPriority="71" w:unhideWhenUsed="0"/>
+    <w:lsdException w:name="Colorful List Accent 6" w:semiHidden="0" w:uiPriority="72" w:unhideWhenUsed="0"/>
+    <w:lsdException w:name="Colorful Grid Accent 6" w:semiHidden="0" w:uiPriority="73" w:unhideWhenUsed="0"/>
+    <w:lsdException w:name="Subtle Emphasis" w:semiHidden="0" w:uiPriority="19" w:unhideWhenUsed="0" w:qFormat="1"/>
+    <w:lsdException w:name="Intense Emphasis" w:semiHidden="0" w:uiPriority="21" w:unhideWhenUsed="0" w:qFormat="1"/>
+    <w:lsdException w:name="Subtle Reference" w:semiHidden="0" w:uiPriority="31" w:unhideWhenUsed="0" w:qFormat="1"/>
+    <w:lsdException w:name="Intense Reference" w:semiHidden="0" w:uiPriority="32" w:unhideWhenUsed="0" w:qFormat="1"/>
+    <w:lsdException w:name="Book Title" w:semiHidden="0" w:uiPriority="33" w:unhideWhenUsed="0" w:qFormat="1"/>
+    <w:lsdException w:name="Bibliography" w:uiPriority="37"/>
+    <w:lsdException w:name="TOC Heading" w:uiPriority="39" w:qFormat="1"/>
+  </w:latentStyles>
+  <w:style w:type="paragraph" w:default="1" w:styleId="Normal">
+    <w:name w:val="Normal"/>
+    <w:qFormat/>
+  </w:style>
+  <w:style w:type="paragraph" w:styleId="Heading1">
+    <w:name w:val="heading 1"/>
+    <w:basedOn w:val="Normal"/>
+    <w:next w:val="Normal"/>
+    <w:link w:val="Heading1Char"/>
+    <w:uiPriority w:val="9"/>
+    <w:qFormat/>
+    <w:rsid w:val="00C2119B"/>
+    <w:pPr>
+      <w:keepNext/>
+      <w:keepLines/>
+      <w:spacing w:before="240" w:after="0"/>
+      <w:outlineLvl w:val="0"/>
+    </w:pPr>
+    <w:rPr>
+      <w:rFonts w:asciiTheme="majorHAnsi" w:eastAsiaTheme="majorEastAsia" w:hAnsiTheme="majorHAnsi" w:cstheme="majorBidi"/>
+      <w:color w:val="2F5496" w:themeColor="accent1" w:themeShade="BF"/>
+      <w:sz w:val="32"/>
+      <w:szCs w:val="32"/>
+    </w:rPr>
+  </w:style>
+  <w:style w:type="character" w:default="1" w:styleId="DefaultParagraphFont">
+    <w:name w:val="Default Paragraph Font"/>
+    <w:uiPriority w:val="1"/>
+    <w:semiHidden/>
+    <w:unhideWhenUsed/>
+  </w:style>
+  <w:style w:type="table" w:default="1" w:styleId="TableNormal">
+    <w:name w:val="Normal Table"/>
+    <w:uiPriority w:val="99"/>
+    <w:semiHidden/>
+    <w:unhideWhenUsed/>
+    <w:tblPr>
+      <w:tblInd w:w="0" w:type="dxa"/>
+      <w:tblCellMar>
+        <w:top w:w="0" w:type="dxa"/>
+        <w:left w:w="108" w:type="dxa"/>
+        <w:bottom w:w="0" w:type="dxa"/>
+        <w:right w:w="108" w:type="dxa"/>
+      </w:tblCellMar>
+    </w:tblPr>
+  </w:style>
+  <w:style w:type="numbering" w:default="1" w:styleId="NoList">
+    <w:name w:val="No List"/>
+    <w:uiPriority w:val="99"/>
+    <w:semiHidden/>
+    <w:unhideWhenUsed/>
+  </w:style>
+  <w:style w:type="character" w:customStyle="1" w:styleId="Heading1Char">
+    <w:name w:val="Heading 1 Char"/>
+    <w:basedOn w:val="DefaultParagraphFont"/>
+    <w:link w:val="Heading1"/>
+    <w:uiPriority w:val="9"/>
+    <w:rsid w:val="00C2119B"/>
+    <w:rPr>
+      <w:rFonts w:asciiTheme="majorHAnsi" w:eastAsiaTheme="majorEastAsia" w:hAnsiTheme="majorHAnsi" w:cstheme="majorBidi"/>
+      <w:color w:val="2F5496" w:themeColor="accent1" w:themeShade="BF"/>
+      <w:sz w:val="32"/>
+      <w:szCs w:val="32"/>
+    </w:rPr>
+  </w:style>
+  <w:style w:type="paragraph" w:styleId="Title">
+    <w:name w:val="Title"/>
+    <w:basedOn w:val="Normal"/>
+    <w:next w:val="Normal"/>
+    <w:link w:val="TitleChar"/>
+    <w:uiPriority w:val="10"/>
+    <w:qFormat/>
+    <w:rsid w:val="00C2119B"/>
+    <w:pPr>
+      <w:spacing w:after="0" w:line="240" w:lineRule="auto"/>
+      <w:contextualSpacing/>
+    </w:pPr>
+    <w:rPr>
+      <w:rFonts w:asciiTheme="majorHAnsi" w:eastAsiaTheme="majorEastAsia" w:hAnsiTheme="majorHAnsi" w:cstheme="majorBidi"/>
+      <w:spacing w:val="-10"/>
+      <w:kern w:val="28"/>
+      <w:sz w:val="56"/>
+      <w:szCs w:val="56"/>
+    </w:rPr>
+  </w:style>
+  <w:style w:type="character" w:customStyle="1" w:styleId="TitleChar">
+    <w:name w:val="Title Char"/>
+    <w:basedOn w:val="DefaultParagraphFont"/>
+    <w:link w:val="Title"/>
+    <w:uiPriority w:val="10"/>
+    <w:rsid w:val="00C2119B"/>
+    <w:rPr>
+      <w:rFonts w:asciiTheme="majorHAnsi" w:eastAsiaTheme="majorEastAsia" w:hAnsiTheme="majorHAnsi" w:cstheme="majorBidi"/>
+      <w:spacing w:val="-10"/>
+      <w:kern w:val="28"/>
+      <w:sz w:val="56"/>
+      <w:szCs w:val="56"/>
+    </w:rPr>
+  </w:style>
+  <w:style w:type="character" w:styleId="CommentReference">
+    <w:name w:val="annotation reference"/>
+    <w:basedOn w:val="DefaultParagraphFont"/>
+    <w:uiPriority w:val="99"/>
+    <w:semiHidden/>
+    <w:unhideWhenUsed/>
+    <w:rsid w:val="009759A6"/>
+    <w:rPr>
+      <w:sz w:val="16"/>
+      <w:szCs w:val="16"/>
+    </w:rPr>
+  </w:style>
+  <w:style w:type="paragraph" w:styleId="CommentText">
+    <w:name w:val="annotation text"/>
+    <w:basedOn w:val="Normal"/>
+    <w:link w:val="CommentTextChar"/>
+    <w:uiPriority w:val="99"/>
+    <w:semiHidden/>
+    <w:unhideWhenUsed/>
+    <w:rsid w:val="009759A6"/>
+    <w:pPr>
+      <w:spacing w:line="240" w:lineRule="auto"/>
+    </w:pPr>
+    <w:rPr>
+      <w:sz w:val="20"/>
+      <w:szCs w:val="20"/>
+    </w:rPr>
+  </w:style>
+  <w:style w:type="character" w:customStyle="1" w:styleId="CommentTextChar">
+    <w:name w:val="Comment Text Char"/>
+    <w:basedOn w:val="DefaultParagraphFont"/>
+    <w:link w:val="CommentText"/>
+    <w:uiPriority w:val="99"/>
+    <w:semiHidden/>
+    <w:rsid w:val="009759A6"/>
+    <w:rPr>
+      <w:sz w:val="20"/>
+      <w:szCs w:val="20"/>
+    </w:rPr>
+  </w:style>
+  <w:style w:type="paragraph" w:styleId="CommentSubject">
+    <w:name w:val="annotation subject"/>
+    <w:basedOn w:val="CommentText"/>
+    <w:next w:val="CommentText"/>
+    <w:link w:val="CommentSubjectChar"/>
+    <w:uiPriority w:val="99"/>
+    <w:semiHidden/>
+    <w:unhideWhenUsed/>
+    <w:rsid w:val="009759A6"/>
+    <w:rPr>
+      <w:b/>
+      <w:bCs/>
+    </w:rPr>
+  </w:style>
+  <w:style w:type="character" w:customStyle="1" w:styleId="CommentSubjectChar">
+    <w:name w:val="Comment Subject Char"/>
+    <w:basedOn w:val="CommentTextChar"/>
+    <w:link w:val="CommentSubject"/>
+    <w:uiPriority w:val="99"/>
+    <w:semiHidden/>
+    <w:rsid w:val="009759A6"/>
+    <w:rPr>
+      <w:b/>
+      <w:bCs/>
+      <w:sz w:val="20"/>
+      <w:szCs w:val="20"/>
+    </w:rPr>
+  </w:style>
+  <w:style w:type="paragraph" w:styleId="BalloonText">
+    <w:name w:val="Balloon Text"/>
+    <w:basedOn w:val="Normal"/>
+    <w:link w:val="BalloonTextChar"/>
+    <w:uiPriority w:val="99"/>
+    <w:semiHidden/>
+    <w:unhideWhenUsed/>
+    <w:rsid w:val="009759A6"/>
+    <w:pPr>
+      <w:spacing w:after="0" w:line="240" w:lineRule="auto"/>
+    </w:pPr>
+    <w:rPr>
+      <w:rFonts w:ascii="Tahoma" w:hAnsi="Tahoma" w:cs="Tahoma"/>
+      <w:sz w:val="16"/>
+      <w:szCs w:val="16"/>
+    </w:rPr>
+  </w:style>
+  <w:style w:type="character" w:customStyle="1" w:styleId="BalloonTextChar">
+    <w:name w:val="Balloon Text Char"/>
+    <w:basedOn w:val="DefaultParagraphFont"/>
+    <w:link w:val="BalloonText"/>
+    <w:uiPriority w:val="99"/>
+    <w:semiHidden/>
+    <w:rsid w:val="009759A6"/>
+    <w:rPr>
+      <w:rFonts w:ascii="Tahoma" w:hAnsi="Tahoma" w:cs="Tahoma"/>
+      <w:sz w:val="16"/>
+      <w:szCs w:val="16"/>
     </w:rPr>
   </w:style>
 </w:styles>
@@ -2108,7 +2496,7 @@
   <a:extraClrSchemeLst/>
   <a:extLst>
     <a:ext uri="{05A4C25C-085E-4340-85A3-A5531E510DB2}">
-      <thm15:themeFamily xmlns:thm15="http://schemas.microsoft.com/office/thememl/2012/main" name="Office Theme" id="{62F939B6-93AF-4DB8-9C6B-D6C7DFDC589F}" vid="{4A3C46E8-61CC-4603-A589-7422A47A8E4A}"/>
+      <thm15:themeFamily xmlns:thm15="http://schemas.microsoft.com/office/thememl/2012/main" xmlns="" name="Office Theme" id="{62F939B6-93AF-4DB8-9C6B-D6C7DFDC589F}" vid="{4A3C46E8-61CC-4603-A589-7422A47A8E4A}"/>
     </a:ext>
   </a:extLst>
 </a:theme>

</xml_diff>